<commit_message>
now is one page!
</commit_message>
<xml_diff>
--- a/Writeup.docx
+++ b/Writeup.docx
@@ -1,28 +1,40 @@
 
 <file path=word/document.xml><?xml version="1.0" encoding="utf-8"?>
-<w:document xmlns:wpc="http://schemas.microsoft.com/office/word/2010/wordprocessingCanvas" xmlns:mo="http://schemas.microsoft.com/office/mac/office/2008/main" xmlns:mc="http://schemas.openxmlformats.org/markup-compatibility/2006" xmlns:mv="urn:schemas-microsoft-com:mac:vml" xmlns:o="urn:schemas-microsoft-com:office:office" xmlns:r="http://schemas.openxmlformats.org/officeDocument/2006/relationships" xmlns:m="http://schemas.openxmlformats.org/officeDocument/2006/math" xmlns:v="urn:schemas-microsoft-com:vml" xmlns:wp14="http://schemas.microsoft.com/office/word/2010/wordprocessingDrawing" xmlns:wp="http://schemas.openxmlformats.org/drawingml/2006/wordprocessingDrawing" xmlns:w10="urn:schemas-microsoft-com:office:word" xmlns:w="http://schemas.openxmlformats.org/wordprocessingml/2006/main" xmlns:w14="http://schemas.microsoft.com/office/word/2010/wordml" xmlns:wpg="http://schemas.microsoft.com/office/word/2010/wordprocessingGroup" xmlns:wpi="http://schemas.microsoft.com/office/word/2010/wordprocessingInk" xmlns:wne="http://schemas.microsoft.com/office/word/2006/wordml" xmlns:wps="http://schemas.microsoft.com/office/word/2010/wordprocessingShape" mc:Ignorable="w14 wp14">
+<w:document xmlns:wpc="http://schemas.microsoft.com/office/word/2010/wordprocessingCanvas" xmlns:cx="http://schemas.microsoft.com/office/drawing/2014/chartex" xmlns:cx1="http://schemas.microsoft.com/office/drawing/2015/9/8/chartex" xmlns:cx2="http://schemas.microsoft.com/office/drawing/2015/10/21/chartex" xmlns:cx3="http://schemas.microsoft.com/office/drawing/2016/5/9/chartex" xmlns:cx4="http://schemas.microsoft.com/office/drawing/2016/5/10/chartex" xmlns:cx5="http://schemas.microsoft.com/office/drawing/2016/5/11/chartex" xmlns:cx6="http://schemas.microsoft.com/office/drawing/2016/5/12/chartex" xmlns:cx7="http://schemas.microsoft.com/office/drawing/2016/5/13/chartex" xmlns:cx8="http://schemas.microsoft.com/office/drawing/2016/5/14/chartex" xmlns:mc="http://schemas.openxmlformats.org/markup-compatibility/2006" xmlns:aink="http://schemas.microsoft.com/office/drawing/2016/ink" xmlns:am3d="http://schemas.microsoft.com/office/drawing/2017/model3d" xmlns:o="urn:schemas-microsoft-com:office:office" xmlns:r="http://schemas.openxmlformats.org/officeDocument/2006/relationships" xmlns:m="http://schemas.openxmlformats.org/officeDocument/2006/math" xmlns:v="urn:schemas-microsoft-com:vml" xmlns:wp14="http://schemas.microsoft.com/office/word/2010/wordprocessingDrawing" xmlns:wp="http://schemas.openxmlformats.org/drawingml/2006/wordprocessingDrawing" xmlns:w10="urn:schemas-microsoft-com:office:word" xmlns:w="http://schemas.openxmlformats.org/wordprocessingml/2006/main" xmlns:w14="http://schemas.microsoft.com/office/word/2010/wordml" xmlns:w15="http://schemas.microsoft.com/office/word/2012/wordml" xmlns:w16cid="http://schemas.microsoft.com/office/word/2016/wordml/cid" xmlns:w16se="http://schemas.microsoft.com/office/word/2015/wordml/symex" xmlns:wpg="http://schemas.microsoft.com/office/word/2010/wordprocessingGroup" xmlns:wpi="http://schemas.microsoft.com/office/word/2010/wordprocessingInk" xmlns:wne="http://schemas.microsoft.com/office/word/2006/wordml" xmlns:wps="http://schemas.microsoft.com/office/word/2010/wordprocessingShape" mc:Ignorable="w14 w15 w16se w16cid wp14">
   <w:body>
     <w:p>
       <w:pPr>
         <w:rPr>
+          <w:rFonts w:ascii="Arial" w:hAnsi="Arial" w:cs="Arial"/>
           <w:b/>
-        </w:rPr>
-      </w:pPr>
-      <w:r>
-        <w:rPr>
+          <w:sz w:val="22"/>
+          <w:szCs w:val="22"/>
+        </w:rPr>
+      </w:pPr>
+      <w:r>
+        <w:rPr>
+          <w:rFonts w:ascii="Arial" w:hAnsi="Arial" w:cs="Arial"/>
           <w:b/>
+          <w:sz w:val="22"/>
+          <w:szCs w:val="22"/>
         </w:rPr>
         <w:t>The Dataset</w:t>
       </w:r>
       <w:r>
         <w:rPr>
+          <w:rFonts w:ascii="Arial" w:hAnsi="Arial" w:cs="Arial"/>
           <w:b/>
+          <w:sz w:val="22"/>
+          <w:szCs w:val="22"/>
         </w:rPr>
         <w:t>s</w:t>
       </w:r>
       <w:r>
         <w:rPr>
+          <w:rFonts w:ascii="Arial" w:hAnsi="Arial" w:cs="Arial"/>
           <w:b/>
+          <w:sz w:val="22"/>
+          <w:szCs w:val="22"/>
         </w:rPr>
         <w:t>:</w:t>
       </w:r>
@@ -34,48 +46,119 @@
           <w:ilvl w:val="0"/>
           <w:numId w:val="2"/>
         </w:numPr>
-      </w:pPr>
-      <w:r>
-        <w:t>PHA-</w:t>
-      </w:r>
-      <w:r>
+        <w:rPr>
+          <w:rFonts w:ascii="Arial" w:hAnsi="Arial" w:cs="Arial"/>
+          <w:sz w:val="22"/>
+          <w:szCs w:val="22"/>
+        </w:rPr>
+      </w:pPr>
+      <w:r>
+        <w:rPr>
+          <w:rFonts w:ascii="Arial" w:hAnsi="Arial" w:cs="Arial"/>
+          <w:sz w:val="22"/>
+          <w:szCs w:val="22"/>
+        </w:rPr>
+        <w:t>PHA</w:t>
+      </w:r>
+      <w:proofErr w:type="gramStart"/>
+      <w:r>
+        <w:rPr>
+          <w:rFonts w:ascii="Arial" w:hAnsi="Arial" w:cs="Arial"/>
+          <w:sz w:val="22"/>
+          <w:szCs w:val="22"/>
+        </w:rPr>
+        <w:t>-</w:t>
+      </w:r>
+      <w:r>
+        <w:rPr>
+          <w:rFonts w:ascii="Arial" w:hAnsi="Arial" w:cs="Arial"/>
+          <w:sz w:val="22"/>
+          <w:szCs w:val="22"/>
+        </w:rPr>
         <w:t>“</w:t>
       </w:r>
-      <w:r>
+      <w:proofErr w:type="gramEnd"/>
+      <w:r>
+        <w:rPr>
+          <w:rFonts w:ascii="Arial" w:hAnsi="Arial" w:cs="Arial"/>
+          <w:sz w:val="22"/>
+          <w:szCs w:val="22"/>
+        </w:rPr>
         <w:t>p</w:t>
       </w:r>
       <w:r>
+        <w:rPr>
+          <w:rFonts w:ascii="Arial" w:hAnsi="Arial" w:cs="Arial"/>
+          <w:sz w:val="22"/>
+          <w:szCs w:val="22"/>
+        </w:rPr>
         <w:t>rogram</w:t>
       </w:r>
       <w:r>
+        <w:rPr>
+          <w:rFonts w:ascii="Arial" w:hAnsi="Arial" w:cs="Arial"/>
+          <w:sz w:val="22"/>
+          <w:szCs w:val="22"/>
+        </w:rPr>
         <w:t xml:space="preserve"> type</w:t>
       </w:r>
       <w:r>
+        <w:rPr>
+          <w:rFonts w:ascii="Arial" w:hAnsi="Arial" w:cs="Arial"/>
+          <w:sz w:val="22"/>
+          <w:szCs w:val="22"/>
+        </w:rPr>
         <w:t>”</w:t>
       </w:r>
       <w:r>
+        <w:rPr>
+          <w:rFonts w:ascii="Arial" w:hAnsi="Arial" w:cs="Arial"/>
+          <w:sz w:val="22"/>
+          <w:szCs w:val="22"/>
+        </w:rPr>
         <w:t>-level</w:t>
       </w:r>
       <w:r>
         <w:rPr>
           <w:rStyle w:val="FootnoteReference"/>
+          <w:rFonts w:ascii="Arial" w:hAnsi="Arial" w:cs="Arial"/>
+          <w:sz w:val="22"/>
+          <w:szCs w:val="22"/>
         </w:rPr>
         <w:footnoteReference w:id="1"/>
       </w:r>
       <w:r>
+        <w:rPr>
+          <w:rFonts w:ascii="Arial" w:hAnsi="Arial" w:cs="Arial"/>
+          <w:sz w:val="22"/>
+          <w:szCs w:val="22"/>
+        </w:rPr>
         <w:t xml:space="preserve"> data about the state of subsidized housing in the United States in 2014, courtesy of the Department of Housing and Urban Development (HUD).</w:t>
       </w:r>
       <w:r>
+        <w:rPr>
+          <w:rFonts w:ascii="Arial" w:hAnsi="Arial" w:cs="Arial"/>
+          <w:sz w:val="22"/>
+          <w:szCs w:val="22"/>
+        </w:rPr>
         <w:t xml:space="preserve"> Though HUD engages in several different housing assistance program types, we limited our analysis to Housing Choice Voucher (HCV) programs. </w:t>
       </w:r>
       <w:r>
+        <w:rPr>
+          <w:rFonts w:ascii="Arial" w:hAnsi="Arial" w:cs="Arial"/>
+          <w:sz w:val="22"/>
+          <w:szCs w:val="22"/>
+        </w:rPr>
         <w:t xml:space="preserve"> </w:t>
       </w:r>
-      <w:hyperlink r:id="rId8" w:history="1">
+      <w:hyperlink r:id="rId7" w:history="1">
         <w:r>
           <w:rPr>
             <w:rStyle w:val="Hyperlink"/>
+            <w:rFonts w:ascii="Arial" w:hAnsi="Arial" w:cs="Arial"/>
             <w:i/>
+            <w:sz w:val="22"/>
+            <w:szCs w:val="22"/>
           </w:rPr>
           <w:t>https://www.huduser.gov/portal/datasets/assthsg.html</w:t>
         </w:r>
@@ -88,27 +171,53 @@
           <w:ilvl w:val="0"/>
           <w:numId w:val="2"/>
         </w:numPr>
-      </w:pPr>
-      <w:r>
+        <w:rPr>
+          <w:rFonts w:ascii="Arial" w:hAnsi="Arial" w:cs="Arial"/>
+          <w:sz w:val="22"/>
+          <w:szCs w:val="22"/>
+        </w:rPr>
+      </w:pPr>
+      <w:r>
+        <w:rPr>
+          <w:rFonts w:ascii="Arial" w:hAnsi="Arial" w:cs="Arial"/>
+          <w:sz w:val="22"/>
+          <w:szCs w:val="22"/>
+        </w:rPr>
         <w:t>PHA</w:t>
       </w:r>
       <w:r>
+        <w:rPr>
+          <w:rFonts w:ascii="Arial" w:hAnsi="Arial" w:cs="Arial"/>
+          <w:sz w:val="22"/>
+          <w:szCs w:val="22"/>
+        </w:rPr>
         <w:t xml:space="preserve">-person-level data about the compensation (salary, bonus and total compensation) of the top three paid employees at every public housing authority in the United States. </w:t>
       </w:r>
       <w:r>
+        <w:rPr>
+          <w:rFonts w:ascii="Arial" w:hAnsi="Arial" w:cs="Arial"/>
+          <w:sz w:val="22"/>
+          <w:szCs w:val="22"/>
+        </w:rPr>
         <w:t>We limited this data to the top paid individual at each PHA</w:t>
       </w:r>
       <w:r>
         <w:rPr>
+          <w:rFonts w:ascii="Arial" w:hAnsi="Arial" w:cs="Arial"/>
           <w:i/>
+          <w:sz w:val="22"/>
+          <w:szCs w:val="22"/>
         </w:rPr>
         <w:t xml:space="preserve">. </w:t>
       </w:r>
-      <w:hyperlink r:id="rId9" w:history="1">
+      <w:hyperlink r:id="rId8" w:history="1">
         <w:r>
           <w:rPr>
             <w:rStyle w:val="Hyperlink"/>
+            <w:rFonts w:ascii="Arial" w:hAnsi="Arial" w:cs="Arial"/>
             <w:i/>
+            <w:sz w:val="22"/>
+            <w:szCs w:val="22"/>
           </w:rPr>
           <w:t>https://www.hud.gov/program_offices/public_indian_housing/programs/pha_executive_compensation</w:t>
         </w:r>
@@ -117,67 +226,174 @@
     <w:p>
       <w:pPr>
         <w:rPr>
+          <w:rFonts w:ascii="Arial" w:hAnsi="Arial" w:cs="Arial"/>
           <w:b/>
-        </w:rPr>
-      </w:pPr>
-    </w:p>
-    <w:p>
-      <w:r>
-        <w:rPr>
+          <w:sz w:val="22"/>
+          <w:szCs w:val="22"/>
+        </w:rPr>
+      </w:pPr>
+    </w:p>
+    <w:p>
+      <w:pPr>
+        <w:rPr>
+          <w:rFonts w:ascii="Arial" w:hAnsi="Arial" w:cs="Arial"/>
+          <w:sz w:val="22"/>
+          <w:szCs w:val="22"/>
+        </w:rPr>
+      </w:pPr>
+      <w:r>
+        <w:rPr>
+          <w:rFonts w:ascii="Arial" w:hAnsi="Arial" w:cs="Arial"/>
           <w:b/>
+          <w:sz w:val="22"/>
+          <w:szCs w:val="22"/>
         </w:rPr>
         <w:t>The Analysis:</w:t>
       </w:r>
     </w:p>
     <w:p>
-      <w:r>
+      <w:pPr>
+        <w:rPr>
+          <w:rFonts w:ascii="Arial" w:hAnsi="Arial" w:cs="Arial"/>
+          <w:sz w:val="22"/>
+          <w:szCs w:val="22"/>
+        </w:rPr>
+      </w:pPr>
+      <w:r>
+        <w:rPr>
+          <w:rFonts w:ascii="Arial" w:hAnsi="Arial" w:cs="Arial"/>
+          <w:sz w:val="22"/>
+          <w:szCs w:val="22"/>
+        </w:rPr>
         <w:t xml:space="preserve">By limiting </w:t>
       </w:r>
       <w:r>
+        <w:rPr>
+          <w:rFonts w:ascii="Arial" w:hAnsi="Arial" w:cs="Arial"/>
+          <w:sz w:val="22"/>
+          <w:szCs w:val="22"/>
+        </w:rPr>
         <w:t>the data in the two ways described above, we constructed a PHA-</w:t>
       </w:r>
       <w:r>
+        <w:rPr>
+          <w:rFonts w:ascii="Arial" w:hAnsi="Arial" w:cs="Arial"/>
+          <w:sz w:val="22"/>
+          <w:szCs w:val="22"/>
+        </w:rPr>
         <w:t xml:space="preserve">level dataset with </w:t>
       </w:r>
       <w:r>
+        <w:rPr>
+          <w:rFonts w:ascii="Arial" w:hAnsi="Arial" w:cs="Arial"/>
+          <w:sz w:val="22"/>
+          <w:szCs w:val="22"/>
+        </w:rPr>
         <w:t>programmatic, geographic and compensation</w:t>
       </w:r>
       <w:r>
+        <w:rPr>
+          <w:rFonts w:ascii="Arial" w:hAnsi="Arial" w:cs="Arial"/>
+          <w:sz w:val="22"/>
+          <w:szCs w:val="22"/>
+        </w:rPr>
         <w:t xml:space="preserve"> information about every HCV program in the United States, as well as</w:t>
       </w:r>
       <w:r>
+        <w:rPr>
+          <w:rFonts w:ascii="Arial" w:hAnsi="Arial" w:cs="Arial"/>
+          <w:sz w:val="22"/>
+          <w:szCs w:val="22"/>
+        </w:rPr>
         <w:t xml:space="preserve"> </w:t>
       </w:r>
       <w:r>
+        <w:rPr>
+          <w:rFonts w:ascii="Arial" w:hAnsi="Arial" w:cs="Arial"/>
+          <w:sz w:val="22"/>
+          <w:szCs w:val="22"/>
+        </w:rPr>
         <w:t xml:space="preserve">rich </w:t>
       </w:r>
       <w:r>
+        <w:rPr>
+          <w:rFonts w:ascii="Arial" w:hAnsi="Arial" w:cs="Arial"/>
+          <w:sz w:val="22"/>
+          <w:szCs w:val="22"/>
+        </w:rPr>
         <w:t>demographic</w:t>
       </w:r>
       <w:r>
+        <w:rPr>
+          <w:rFonts w:ascii="Arial" w:hAnsi="Arial" w:cs="Arial"/>
+          <w:sz w:val="22"/>
+          <w:szCs w:val="22"/>
+        </w:rPr>
         <w:t xml:space="preserve"> data about each program’s clients</w:t>
       </w:r>
       <w:r>
+        <w:rPr>
+          <w:rFonts w:ascii="Arial" w:hAnsi="Arial" w:cs="Arial"/>
+          <w:sz w:val="22"/>
+          <w:szCs w:val="22"/>
+        </w:rPr>
         <w:t>.</w:t>
       </w:r>
     </w:p>
     <w:p>
-      <w:r>
+      <w:pPr>
+        <w:rPr>
+          <w:rFonts w:ascii="Arial" w:hAnsi="Arial" w:cs="Arial"/>
+          <w:sz w:val="22"/>
+          <w:szCs w:val="22"/>
+        </w:rPr>
+      </w:pPr>
+      <w:r>
+        <w:rPr>
+          <w:rFonts w:ascii="Arial" w:hAnsi="Arial" w:cs="Arial"/>
+          <w:sz w:val="22"/>
+          <w:szCs w:val="22"/>
+        </w:rPr>
         <w:t>We</w:t>
       </w:r>
       <w:r>
+        <w:rPr>
+          <w:rFonts w:ascii="Arial" w:hAnsi="Arial" w:cs="Arial"/>
+          <w:sz w:val="22"/>
+          <w:szCs w:val="22"/>
+        </w:rPr>
         <w:t xml:space="preserve"> first </w:t>
       </w:r>
       <w:r>
+        <w:rPr>
+          <w:rFonts w:ascii="Arial" w:hAnsi="Arial" w:cs="Arial"/>
+          <w:sz w:val="22"/>
+          <w:szCs w:val="22"/>
+        </w:rPr>
         <w:t>performed</w:t>
       </w:r>
       <w:r>
+        <w:rPr>
+          <w:rFonts w:ascii="Arial" w:hAnsi="Arial" w:cs="Arial"/>
+          <w:sz w:val="22"/>
+          <w:szCs w:val="22"/>
+        </w:rPr>
         <w:t xml:space="preserve"> descriptive analyse</w:t>
       </w:r>
       <w:r>
+        <w:rPr>
+          <w:rFonts w:ascii="Arial" w:hAnsi="Arial" w:cs="Arial"/>
+          <w:sz w:val="22"/>
+          <w:szCs w:val="22"/>
+        </w:rPr>
         <w:t>s on</w:t>
       </w:r>
       <w:r>
+        <w:rPr>
+          <w:rFonts w:ascii="Arial" w:hAnsi="Arial" w:cs="Arial"/>
+          <w:sz w:val="22"/>
+          <w:szCs w:val="22"/>
+        </w:rPr>
         <w:t>:</w:t>
       </w:r>
     </w:p>
@@ -188,26 +404,66 @@
           <w:ilvl w:val="0"/>
           <w:numId w:val="3"/>
         </w:numPr>
-      </w:pPr>
-      <w:r>
+        <w:rPr>
+          <w:rFonts w:ascii="Arial" w:hAnsi="Arial" w:cs="Arial"/>
+          <w:sz w:val="22"/>
+          <w:szCs w:val="22"/>
+        </w:rPr>
+      </w:pPr>
+      <w:r>
+        <w:rPr>
+          <w:rFonts w:ascii="Arial" w:hAnsi="Arial" w:cs="Arial"/>
+          <w:sz w:val="22"/>
+          <w:szCs w:val="22"/>
+        </w:rPr>
         <w:t xml:space="preserve"> W</w:t>
       </w:r>
       <w:r>
+        <w:rPr>
+          <w:rFonts w:ascii="Arial" w:hAnsi="Arial" w:cs="Arial"/>
+          <w:sz w:val="22"/>
+          <w:szCs w:val="22"/>
+        </w:rPr>
         <w:t xml:space="preserve">here voucher-recipients live, by region, and by head of household gender. Most </w:t>
       </w:r>
       <w:r>
+        <w:rPr>
+          <w:rFonts w:ascii="Arial" w:hAnsi="Arial" w:cs="Arial"/>
+          <w:sz w:val="22"/>
+          <w:szCs w:val="22"/>
+        </w:rPr>
         <w:t xml:space="preserve">households are headed by women, but we were surprised to see that </w:t>
       </w:r>
       <w:r>
+        <w:rPr>
+          <w:rFonts w:ascii="Arial" w:hAnsi="Arial" w:cs="Arial"/>
+          <w:sz w:val="22"/>
+          <w:szCs w:val="22"/>
+        </w:rPr>
         <w:t>near</w:t>
       </w:r>
       <w:r>
+        <w:rPr>
+          <w:rFonts w:ascii="Arial" w:hAnsi="Arial" w:cs="Arial"/>
+          <w:sz w:val="22"/>
+          <w:szCs w:val="22"/>
+        </w:rPr>
         <w:t>ly half</w:t>
       </w:r>
       <w:r>
+        <w:rPr>
+          <w:rFonts w:ascii="Arial" w:hAnsi="Arial" w:cs="Arial"/>
+          <w:sz w:val="22"/>
+          <w:szCs w:val="22"/>
+        </w:rPr>
         <w:t xml:space="preserve"> of th</w:t>
       </w:r>
       <w:r>
+        <w:rPr>
+          <w:rFonts w:ascii="Arial" w:hAnsi="Arial" w:cs="Arial"/>
+          <w:sz w:val="22"/>
+          <w:szCs w:val="22"/>
+        </w:rPr>
         <w:t>ose women do not have children.</w:t>
       </w:r>
     </w:p>
@@ -218,8 +474,18 @@
           <w:ilvl w:val="0"/>
           <w:numId w:val="3"/>
         </w:numPr>
-      </w:pPr>
-      <w:r>
+        <w:rPr>
+          <w:rFonts w:ascii="Arial" w:hAnsi="Arial" w:cs="Arial"/>
+          <w:sz w:val="22"/>
+          <w:szCs w:val="22"/>
+        </w:rPr>
+      </w:pPr>
+      <w:r>
+        <w:rPr>
+          <w:rFonts w:ascii="Arial" w:hAnsi="Arial" w:cs="Arial"/>
+          <w:sz w:val="22"/>
+          <w:szCs w:val="22"/>
+        </w:rPr>
         <w:t xml:space="preserve">The distribution of total compensation of the highest paid employee for each PHA. The most common compensation appears to be around $80k. </w:t>
       </w:r>
     </w:p>
@@ -230,29 +496,74 @@
           <w:ilvl w:val="0"/>
           <w:numId w:val="3"/>
         </w:numPr>
-      </w:pPr>
-      <w:r>
+        <w:rPr>
+          <w:rFonts w:ascii="Arial" w:hAnsi="Arial" w:cs="Arial"/>
+          <w:sz w:val="22"/>
+          <w:szCs w:val="22"/>
+        </w:rPr>
+      </w:pPr>
+      <w:r>
+        <w:rPr>
+          <w:rFonts w:ascii="Arial" w:hAnsi="Arial" w:cs="Arial"/>
+          <w:sz w:val="22"/>
+          <w:szCs w:val="22"/>
+        </w:rPr>
         <w:t xml:space="preserve">The distribution of “rent burden” or the ratio of </w:t>
       </w:r>
       <w:r>
+        <w:rPr>
+          <w:rFonts w:ascii="Arial" w:hAnsi="Arial" w:cs="Arial"/>
+          <w:sz w:val="22"/>
+          <w:szCs w:val="22"/>
+        </w:rPr>
         <w:t xml:space="preserve">average </w:t>
       </w:r>
       <w:r>
+        <w:rPr>
+          <w:rFonts w:ascii="Arial" w:hAnsi="Arial" w:cs="Arial"/>
+          <w:sz w:val="22"/>
+          <w:szCs w:val="22"/>
+        </w:rPr>
         <w:t xml:space="preserve">monthly household income to </w:t>
       </w:r>
       <w:r>
+        <w:rPr>
+          <w:rFonts w:ascii="Arial" w:hAnsi="Arial" w:cs="Arial"/>
+          <w:sz w:val="22"/>
+          <w:szCs w:val="22"/>
+        </w:rPr>
         <w:t xml:space="preserve">average </w:t>
       </w:r>
       <w:r>
+        <w:rPr>
+          <w:rFonts w:ascii="Arial" w:hAnsi="Arial" w:cs="Arial"/>
+          <w:sz w:val="22"/>
+          <w:szCs w:val="22"/>
+        </w:rPr>
         <w:t>monthly pre-subsidy rent</w:t>
       </w:r>
       <w:r>
+        <w:rPr>
+          <w:rFonts w:ascii="Arial" w:hAnsi="Arial" w:cs="Arial"/>
+          <w:sz w:val="22"/>
+          <w:szCs w:val="22"/>
+        </w:rPr>
         <w:t xml:space="preserve">. Pre-subsidy refers to </w:t>
       </w:r>
       <w:r>
+        <w:rPr>
+          <w:rFonts w:ascii="Arial" w:hAnsi="Arial" w:cs="Arial"/>
+          <w:sz w:val="22"/>
+          <w:szCs w:val="22"/>
+        </w:rPr>
         <w:t>the sum of the household contribution and the HCV-contribution.</w:t>
       </w:r>
       <w:r>
+        <w:rPr>
+          <w:rFonts w:ascii="Arial" w:hAnsi="Arial" w:cs="Arial"/>
+          <w:sz w:val="22"/>
+          <w:szCs w:val="22"/>
+        </w:rPr>
         <w:t xml:space="preserve"> We observe next to no ratios of under 0.5, and most hover around 1:1. A substantial number are above that.</w:t>
       </w:r>
     </w:p>
@@ -263,8 +574,18 @@
           <w:ilvl w:val="0"/>
           <w:numId w:val="3"/>
         </w:numPr>
-      </w:pPr>
-      <w:r>
+        <w:rPr>
+          <w:rFonts w:ascii="Arial" w:hAnsi="Arial" w:cs="Arial"/>
+          <w:sz w:val="22"/>
+          <w:szCs w:val="22"/>
+        </w:rPr>
+      </w:pPr>
+      <w:r>
+        <w:rPr>
+          <w:rFonts w:ascii="Arial" w:hAnsi="Arial" w:cs="Arial"/>
+          <w:sz w:val="22"/>
+          <w:szCs w:val="22"/>
+        </w:rPr>
         <w:t xml:space="preserve">The distribution of months on a wait list. We fit this PDF with an exponential function. This curve arises when examining the length of time between events in Poisson processes. It makes sense then that an exponential curve fit this analysis very well. </w:t>
       </w:r>
     </w:p>
@@ -272,10 +593,27 @@
       <w:pPr>
         <w:pStyle w:val="ListParagraph"/>
         <w:ind w:left="360"/>
-      </w:pPr>
-    </w:p>
-    <w:p>
-      <w:r>
+        <w:rPr>
+          <w:rFonts w:ascii="Arial" w:hAnsi="Arial" w:cs="Arial"/>
+          <w:sz w:val="22"/>
+          <w:szCs w:val="22"/>
+        </w:rPr>
+      </w:pPr>
+    </w:p>
+    <w:p>
+      <w:pPr>
+        <w:rPr>
+          <w:rFonts w:ascii="Arial" w:hAnsi="Arial" w:cs="Arial"/>
+          <w:sz w:val="22"/>
+          <w:szCs w:val="22"/>
+        </w:rPr>
+      </w:pPr>
+      <w:r>
+        <w:rPr>
+          <w:rFonts w:ascii="Arial" w:hAnsi="Arial" w:cs="Arial"/>
+          <w:sz w:val="22"/>
+          <w:szCs w:val="22"/>
+        </w:rPr>
         <w:t>We then moved on to inferential statistics:</w:t>
       </w:r>
     </w:p>
@@ -286,27 +624,85 @@
           <w:ilvl w:val="0"/>
           <w:numId w:val="3"/>
         </w:numPr>
-      </w:pPr>
-      <w:r>
+        <w:rPr>
+          <w:rFonts w:ascii="Arial" w:hAnsi="Arial" w:cs="Arial"/>
+          <w:sz w:val="22"/>
+          <w:szCs w:val="22"/>
+        </w:rPr>
+      </w:pPr>
+      <w:r>
+        <w:rPr>
+          <w:rFonts w:ascii="Arial" w:hAnsi="Arial" w:cs="Arial"/>
+          <w:sz w:val="22"/>
+          <w:szCs w:val="22"/>
+        </w:rPr>
         <w:t xml:space="preserve">We were curious whether high-poverty geographic regions were correlated with long wait times. We defined high-poverty areas as places where greater than or equal to 20% of the population lives under the poverty line. To explore this, we performed a chi-square test on the distribution of </w:t>
       </w:r>
       <w:r>
+        <w:rPr>
+          <w:rFonts w:ascii="Arial" w:hAnsi="Arial" w:cs="Arial"/>
+          <w:sz w:val="22"/>
+          <w:szCs w:val="22"/>
+        </w:rPr>
         <w:t>HCV</w:t>
       </w:r>
       <w:r>
+        <w:rPr>
+          <w:rFonts w:ascii="Arial" w:hAnsi="Arial" w:cs="Arial"/>
+          <w:sz w:val="22"/>
+          <w:szCs w:val="22"/>
+        </w:rPr>
         <w:t xml:space="preserve"> programs</w:t>
       </w:r>
       <w:r>
+        <w:rPr>
+          <w:rFonts w:ascii="Arial" w:hAnsi="Arial" w:cs="Arial"/>
+          <w:sz w:val="22"/>
+          <w:szCs w:val="22"/>
+        </w:rPr>
         <w:t xml:space="preserve"> located in high-poverty areas</w:t>
       </w:r>
       <w:r>
+        <w:rPr>
+          <w:rFonts w:ascii="Arial" w:hAnsi="Arial" w:cs="Arial"/>
+          <w:sz w:val="22"/>
+          <w:szCs w:val="22"/>
+        </w:rPr>
         <w:t xml:space="preserve"> among wait-ti</w:t>
       </w:r>
       <w:r>
+        <w:rPr>
+          <w:rFonts w:ascii="Arial" w:hAnsi="Arial" w:cs="Arial"/>
+          <w:sz w:val="22"/>
+          <w:szCs w:val="22"/>
+        </w:rPr>
         <w:t>me buckets of 6 months each.</w:t>
       </w:r>
       <w:r>
-        <w:t xml:space="preserve"> Programs in high-poverty areas were in fact under-observed in the 1-6 month bucket and over-observed in every longer bucket. We saw the opposite phenomenon among programs located in lower-poverty areas. </w:t>
+        <w:rPr>
+          <w:rFonts w:ascii="Arial" w:hAnsi="Arial" w:cs="Arial"/>
+          <w:sz w:val="22"/>
+          <w:szCs w:val="22"/>
+        </w:rPr>
+        <w:t xml:space="preserve"> Programs in high-poverty areas were in fact under-observed in the </w:t>
+      </w:r>
+      <w:proofErr w:type="gramStart"/>
+      <w:r>
+        <w:rPr>
+          <w:rFonts w:ascii="Arial" w:hAnsi="Arial" w:cs="Arial"/>
+          <w:sz w:val="22"/>
+          <w:szCs w:val="22"/>
+        </w:rPr>
+        <w:t>1-6 month</w:t>
+      </w:r>
+      <w:proofErr w:type="gramEnd"/>
+      <w:r>
+        <w:rPr>
+          <w:rFonts w:ascii="Arial" w:hAnsi="Arial" w:cs="Arial"/>
+          <w:sz w:val="22"/>
+          <w:szCs w:val="22"/>
+        </w:rPr>
+        <w:t xml:space="preserve"> bucket and over-observed in every longer bucket. We saw the opposite phenomenon among programs located in lower-poverty areas. </w:t>
       </w:r>
     </w:p>
     <w:p>
@@ -316,16 +712,39 @@
           <w:ilvl w:val="0"/>
           <w:numId w:val="3"/>
         </w:numPr>
-      </w:pPr>
-      <w:r>
-        <w:lastRenderedPageBreak/>
+        <w:rPr>
+          <w:rFonts w:ascii="Arial" w:hAnsi="Arial" w:cs="Arial"/>
+          <w:sz w:val="22"/>
+          <w:szCs w:val="22"/>
+        </w:rPr>
+      </w:pPr>
+      <w:r>
+        <w:rPr>
+          <w:rFonts w:ascii="Arial" w:hAnsi="Arial" w:cs="Arial"/>
+          <w:sz w:val="22"/>
+          <w:szCs w:val="22"/>
+        </w:rPr>
         <w:t>We performed a permutation test on compensation of highest paid employee by whether the program was located in a high poverty area or not. We found a statistically significant relationship for this analysis, but in the opposite direction than we were expecting. Total compensation to executives in high-poverty areas is $6,064 greater than to their counterparts in lower-poverty areas.</w:t>
       </w:r>
-      <w:bookmarkStart w:id="0" w:name="_GoBack"/>
-      <w:bookmarkEnd w:id="0"/>
-    </w:p>
-    <w:p/>
-    <w:p/>
+    </w:p>
+    <w:p>
+      <w:pPr>
+        <w:rPr>
+          <w:rFonts w:ascii="Arial" w:hAnsi="Arial" w:cs="Arial"/>
+          <w:sz w:val="22"/>
+          <w:szCs w:val="22"/>
+        </w:rPr>
+      </w:pPr>
+    </w:p>
+    <w:p>
+      <w:pPr>
+        <w:rPr>
+          <w:rFonts w:ascii="Arial" w:hAnsi="Arial" w:cs="Arial"/>
+          <w:sz w:val="22"/>
+          <w:szCs w:val="22"/>
+        </w:rPr>
+      </w:pPr>
+    </w:p>
     <w:sectPr>
       <w:footnotePr>
         <w:numFmt w:val="chicago"/>
@@ -340,7 +759,7 @@
 </file>
 
 <file path=word/endnotes.xml><?xml version="1.0" encoding="utf-8"?>
-<w:endnotes xmlns:wpc="http://schemas.microsoft.com/office/word/2010/wordprocessingCanvas" xmlns:mo="http://schemas.microsoft.com/office/mac/office/2008/main" xmlns:mc="http://schemas.openxmlformats.org/markup-compatibility/2006" xmlns:mv="urn:schemas-microsoft-com:mac:vml" xmlns:o="urn:schemas-microsoft-com:office:office" xmlns:r="http://schemas.openxmlformats.org/officeDocument/2006/relationships" xmlns:m="http://schemas.openxmlformats.org/officeDocument/2006/math" xmlns:v="urn:schemas-microsoft-com:vml" xmlns:wp14="http://schemas.microsoft.com/office/word/2010/wordprocessingDrawing" xmlns:wp="http://schemas.openxmlformats.org/drawingml/2006/wordprocessingDrawing" xmlns:w10="urn:schemas-microsoft-com:office:word" xmlns:w="http://schemas.openxmlformats.org/wordprocessingml/2006/main" xmlns:w14="http://schemas.microsoft.com/office/word/2010/wordml" xmlns:wpg="http://schemas.microsoft.com/office/word/2010/wordprocessingGroup" xmlns:wpi="http://schemas.microsoft.com/office/word/2010/wordprocessingInk" xmlns:wne="http://schemas.microsoft.com/office/word/2006/wordml" xmlns:wps="http://schemas.microsoft.com/office/word/2010/wordprocessingShape" mc:Ignorable="w14 wp14">
+<w:endnotes xmlns:wpc="http://schemas.microsoft.com/office/word/2010/wordprocessingCanvas" xmlns:cx="http://schemas.microsoft.com/office/drawing/2014/chartex" xmlns:cx1="http://schemas.microsoft.com/office/drawing/2015/9/8/chartex" xmlns:cx2="http://schemas.microsoft.com/office/drawing/2015/10/21/chartex" xmlns:cx3="http://schemas.microsoft.com/office/drawing/2016/5/9/chartex" xmlns:cx4="http://schemas.microsoft.com/office/drawing/2016/5/10/chartex" xmlns:cx5="http://schemas.microsoft.com/office/drawing/2016/5/11/chartex" xmlns:cx6="http://schemas.microsoft.com/office/drawing/2016/5/12/chartex" xmlns:cx7="http://schemas.microsoft.com/office/drawing/2016/5/13/chartex" xmlns:cx8="http://schemas.microsoft.com/office/drawing/2016/5/14/chartex" xmlns:mc="http://schemas.openxmlformats.org/markup-compatibility/2006" xmlns:aink="http://schemas.microsoft.com/office/drawing/2016/ink" xmlns:am3d="http://schemas.microsoft.com/office/drawing/2017/model3d" xmlns:o="urn:schemas-microsoft-com:office:office" xmlns:r="http://schemas.openxmlformats.org/officeDocument/2006/relationships" xmlns:m="http://schemas.openxmlformats.org/officeDocument/2006/math" xmlns:v="urn:schemas-microsoft-com:vml" xmlns:wp14="http://schemas.microsoft.com/office/word/2010/wordprocessingDrawing" xmlns:wp="http://schemas.openxmlformats.org/drawingml/2006/wordprocessingDrawing" xmlns:w10="urn:schemas-microsoft-com:office:word" xmlns:w="http://schemas.openxmlformats.org/wordprocessingml/2006/main" xmlns:w14="http://schemas.microsoft.com/office/word/2010/wordml" xmlns:w15="http://schemas.microsoft.com/office/word/2012/wordml" xmlns:w16cid="http://schemas.microsoft.com/office/word/2016/wordml/cid" xmlns:w16se="http://schemas.microsoft.com/office/word/2015/wordml/symex" xmlns:wpg="http://schemas.microsoft.com/office/word/2010/wordprocessingGroup" xmlns:wpi="http://schemas.microsoft.com/office/word/2010/wordprocessingInk" xmlns:wne="http://schemas.microsoft.com/office/word/2006/wordml" xmlns:wps="http://schemas.microsoft.com/office/word/2010/wordprocessingShape" mc:Ignorable="w14 w15 w16se w16cid wp14">
   <w:endnote w:type="separator" w:id="-1">
     <w:p>
       <w:r>
@@ -359,7 +778,7 @@
 </file>
 
 <file path=word/footnotes.xml><?xml version="1.0" encoding="utf-8"?>
-<w:footnotes xmlns:wpc="http://schemas.microsoft.com/office/word/2010/wordprocessingCanvas" xmlns:mo="http://schemas.microsoft.com/office/mac/office/2008/main" xmlns:mc="http://schemas.openxmlformats.org/markup-compatibility/2006" xmlns:mv="urn:schemas-microsoft-com:mac:vml" xmlns:o="urn:schemas-microsoft-com:office:office" xmlns:r="http://schemas.openxmlformats.org/officeDocument/2006/relationships" xmlns:m="http://schemas.openxmlformats.org/officeDocument/2006/math" xmlns:v="urn:schemas-microsoft-com:vml" xmlns:wp14="http://schemas.microsoft.com/office/word/2010/wordprocessingDrawing" xmlns:wp="http://schemas.openxmlformats.org/drawingml/2006/wordprocessingDrawing" xmlns:w10="urn:schemas-microsoft-com:office:word" xmlns:w="http://schemas.openxmlformats.org/wordprocessingml/2006/main" xmlns:w14="http://schemas.microsoft.com/office/word/2010/wordml" xmlns:wpg="http://schemas.microsoft.com/office/word/2010/wordprocessingGroup" xmlns:wpi="http://schemas.microsoft.com/office/word/2010/wordprocessingInk" xmlns:wne="http://schemas.microsoft.com/office/word/2006/wordml" xmlns:wps="http://schemas.microsoft.com/office/word/2010/wordprocessingShape" mc:Ignorable="w14 wp14">
+<w:footnotes xmlns:wpc="http://schemas.microsoft.com/office/word/2010/wordprocessingCanvas" xmlns:cx="http://schemas.microsoft.com/office/drawing/2014/chartex" xmlns:cx1="http://schemas.microsoft.com/office/drawing/2015/9/8/chartex" xmlns:cx2="http://schemas.microsoft.com/office/drawing/2015/10/21/chartex" xmlns:cx3="http://schemas.microsoft.com/office/drawing/2016/5/9/chartex" xmlns:cx4="http://schemas.microsoft.com/office/drawing/2016/5/10/chartex" xmlns:cx5="http://schemas.microsoft.com/office/drawing/2016/5/11/chartex" xmlns:cx6="http://schemas.microsoft.com/office/drawing/2016/5/12/chartex" xmlns:cx7="http://schemas.microsoft.com/office/drawing/2016/5/13/chartex" xmlns:cx8="http://schemas.microsoft.com/office/drawing/2016/5/14/chartex" xmlns:mc="http://schemas.openxmlformats.org/markup-compatibility/2006" xmlns:aink="http://schemas.microsoft.com/office/drawing/2016/ink" xmlns:am3d="http://schemas.microsoft.com/office/drawing/2017/model3d" xmlns:o="urn:schemas-microsoft-com:office:office" xmlns:r="http://schemas.openxmlformats.org/officeDocument/2006/relationships" xmlns:m="http://schemas.openxmlformats.org/officeDocument/2006/math" xmlns:v="urn:schemas-microsoft-com:vml" xmlns:wp14="http://schemas.microsoft.com/office/word/2010/wordprocessingDrawing" xmlns:wp="http://schemas.openxmlformats.org/drawingml/2006/wordprocessingDrawing" xmlns:w10="urn:schemas-microsoft-com:office:word" xmlns:w="http://schemas.openxmlformats.org/wordprocessingml/2006/main" xmlns:w14="http://schemas.microsoft.com/office/word/2010/wordml" xmlns:w15="http://schemas.microsoft.com/office/word/2012/wordml" xmlns:w16cid="http://schemas.microsoft.com/office/word/2016/wordml/cid" xmlns:w16se="http://schemas.microsoft.com/office/word/2015/wordml/symex" xmlns:wpg="http://schemas.microsoft.com/office/word/2010/wordprocessingGroup" xmlns:wpi="http://schemas.microsoft.com/office/word/2010/wordprocessingInk" xmlns:wne="http://schemas.microsoft.com/office/word/2006/wordml" xmlns:wps="http://schemas.microsoft.com/office/word/2010/wordprocessingShape" mc:Ignorable="w14 w15 w16se w16cid wp14">
   <w:footnote w:type="separator" w:id="-1">
     <w:p>
       <w:r>
@@ -378,24 +797,39 @@
     <w:p>
       <w:pPr>
         <w:pStyle w:val="FootnoteText"/>
-      </w:pPr>
+        <w:rPr>
+          <w:rFonts w:ascii="Arial" w:hAnsi="Arial" w:cs="Arial"/>
+          <w:sz w:val="22"/>
+          <w:szCs w:val="22"/>
+        </w:rPr>
+      </w:pPr>
+      <w:bookmarkStart w:id="0" w:name="_GoBack"/>
       <w:r>
         <w:rPr>
           <w:rStyle w:val="FootnoteReference"/>
+          <w:rFonts w:ascii="Arial" w:hAnsi="Arial" w:cs="Arial"/>
+          <w:sz w:val="22"/>
+          <w:szCs w:val="22"/>
         </w:rPr>
         <w:footnoteRef/>
       </w:r>
       <w:r>
+        <w:rPr>
+          <w:rFonts w:ascii="Arial" w:hAnsi="Arial" w:cs="Arial"/>
+          <w:sz w:val="22"/>
+          <w:szCs w:val="22"/>
+        </w:rPr>
         <w:t xml:space="preserve"> PHA stands for public housing authority.</w:t>
       </w:r>
+      <w:bookmarkEnd w:id="0"/>
     </w:p>
   </w:footnote>
 </w:footnotes>
 </file>
 
 <file path=word/numbering.xml><?xml version="1.0" encoding="utf-8"?>
-<w:numbering xmlns:wpc="http://schemas.microsoft.com/office/word/2010/wordprocessingCanvas" xmlns:mo="http://schemas.microsoft.com/office/mac/office/2008/main" xmlns:mc="http://schemas.openxmlformats.org/markup-compatibility/2006" xmlns:mv="urn:schemas-microsoft-com:mac:vml" xmlns:o="urn:schemas-microsoft-com:office:office" xmlns:r="http://schemas.openxmlformats.org/officeDocument/2006/relationships" xmlns:m="http://schemas.openxmlformats.org/officeDocument/2006/math" xmlns:v="urn:schemas-microsoft-com:vml" xmlns:wp14="http://schemas.microsoft.com/office/word/2010/wordprocessingDrawing" xmlns:wp="http://schemas.openxmlformats.org/drawingml/2006/wordprocessingDrawing" xmlns:w10="urn:schemas-microsoft-com:office:word" xmlns:w="http://schemas.openxmlformats.org/wordprocessingml/2006/main" xmlns:w14="http://schemas.microsoft.com/office/word/2010/wordml" xmlns:wpg="http://schemas.microsoft.com/office/word/2010/wordprocessingGroup" xmlns:wpi="http://schemas.microsoft.com/office/word/2010/wordprocessingInk" xmlns:wne="http://schemas.microsoft.com/office/word/2006/wordml" xmlns:wps="http://schemas.microsoft.com/office/word/2010/wordprocessingShape" mc:Ignorable="w14 wp14">
-  <w:abstractNum w:abstractNumId="0">
+<w:numbering xmlns:wpc="http://schemas.microsoft.com/office/word/2010/wordprocessingCanvas" xmlns:cx="http://schemas.microsoft.com/office/drawing/2014/chartex" xmlns:cx1="http://schemas.microsoft.com/office/drawing/2015/9/8/chartex" xmlns:cx2="http://schemas.microsoft.com/office/drawing/2015/10/21/chartex" xmlns:cx3="http://schemas.microsoft.com/office/drawing/2016/5/9/chartex" xmlns:cx4="http://schemas.microsoft.com/office/drawing/2016/5/10/chartex" xmlns:cx5="http://schemas.microsoft.com/office/drawing/2016/5/11/chartex" xmlns:cx6="http://schemas.microsoft.com/office/drawing/2016/5/12/chartex" xmlns:cx7="http://schemas.microsoft.com/office/drawing/2016/5/13/chartex" xmlns:cx8="http://schemas.microsoft.com/office/drawing/2016/5/14/chartex" xmlns:mc="http://schemas.openxmlformats.org/markup-compatibility/2006" xmlns:aink="http://schemas.microsoft.com/office/drawing/2016/ink" xmlns:am3d="http://schemas.microsoft.com/office/drawing/2017/model3d" xmlns:o="urn:schemas-microsoft-com:office:office" xmlns:r="http://schemas.openxmlformats.org/officeDocument/2006/relationships" xmlns:m="http://schemas.openxmlformats.org/officeDocument/2006/math" xmlns:v="urn:schemas-microsoft-com:vml" xmlns:wp14="http://schemas.microsoft.com/office/word/2010/wordprocessingDrawing" xmlns:wp="http://schemas.openxmlformats.org/drawingml/2006/wordprocessingDrawing" xmlns:w10="urn:schemas-microsoft-com:office:word" xmlns:w="http://schemas.openxmlformats.org/wordprocessingml/2006/main" xmlns:w14="http://schemas.microsoft.com/office/word/2010/wordml" xmlns:w15="http://schemas.microsoft.com/office/word/2012/wordml" xmlns:w16cid="http://schemas.microsoft.com/office/word/2016/wordml/cid" xmlns:w16se="http://schemas.microsoft.com/office/word/2015/wordml/symex" xmlns:wpg="http://schemas.microsoft.com/office/word/2010/wordprocessingGroup" xmlns:wpi="http://schemas.microsoft.com/office/word/2010/wordprocessingInk" xmlns:wne="http://schemas.microsoft.com/office/word/2006/wordml" xmlns:wps="http://schemas.microsoft.com/office/word/2010/wordprocessingShape" mc:Ignorable="w14 w15 w16se w16cid wp14">
+  <w:abstractNum w:abstractNumId="0" w15:restartNumberingAfterBreak="0">
     <w:nsid w:val="0E3C429B"/>
     <w:multiLevelType w:val="hybridMultilevel"/>
     <w:tmpl w:val="0F50F28A"/>
@@ -481,7 +915,7 @@
       </w:pPr>
     </w:lvl>
   </w:abstractNum>
-  <w:abstractNum w:abstractNumId="1">
+  <w:abstractNum w:abstractNumId="1" w15:restartNumberingAfterBreak="0">
     <w:nsid w:val="4C1D320F"/>
     <w:multiLevelType w:val="hybridMultilevel"/>
     <w:tmpl w:val="E5767818"/>
@@ -594,7 +1028,7 @@
       </w:rPr>
     </w:lvl>
   </w:abstractNum>
-  <w:abstractNum w:abstractNumId="2">
+  <w:abstractNum w:abstractNumId="2" w15:restartNumberingAfterBreak="0">
     <w:nsid w:val="6A1C0426"/>
     <w:multiLevelType w:val="hybridMultilevel"/>
     <w:tmpl w:val="01C66ACA"/>
@@ -697,7 +1131,7 @@
 </file>
 
 <file path=word/styles.xml><?xml version="1.0" encoding="utf-8"?>
-<w:styles xmlns:mc="http://schemas.openxmlformats.org/markup-compatibility/2006" xmlns:r="http://schemas.openxmlformats.org/officeDocument/2006/relationships" xmlns:w="http://schemas.openxmlformats.org/wordprocessingml/2006/main" xmlns:w14="http://schemas.microsoft.com/office/word/2010/wordml" mc:Ignorable="w14">
+<w:styles xmlns:mc="http://schemas.openxmlformats.org/markup-compatibility/2006" xmlns:r="http://schemas.openxmlformats.org/officeDocument/2006/relationships" xmlns:w="http://schemas.openxmlformats.org/wordprocessingml/2006/main" xmlns:w14="http://schemas.microsoft.com/office/word/2010/wordml" xmlns:w15="http://schemas.microsoft.com/office/word/2012/wordml" xmlns:w16cid="http://schemas.microsoft.com/office/word/2016/wordml/cid" xmlns:w16se="http://schemas.microsoft.com/office/word/2015/wordml/symex" mc:Ignorable="w14 w15 w16se w16cid">
   <w:docDefaults>
     <w:rPrDefault>
       <w:rPr>
@@ -709,377 +1143,377 @@
     </w:rPrDefault>
     <w:pPrDefault/>
   </w:docDefaults>
-  <w:latentStyles w:defLockedState="0" w:defUIPriority="99" w:defSemiHidden="1" w:defUnhideWhenUsed="1" w:defQFormat="0" w:count="276">
-    <w:lsdException w:name="Normal" w:semiHidden="0" w:uiPriority="0" w:unhideWhenUsed="0" w:qFormat="1"/>
-    <w:lsdException w:name="heading 1" w:semiHidden="0" w:uiPriority="9" w:unhideWhenUsed="0" w:qFormat="1"/>
-    <w:lsdException w:name="heading 2" w:uiPriority="9" w:qFormat="1"/>
-    <w:lsdException w:name="heading 3" w:uiPriority="9" w:qFormat="1"/>
-    <w:lsdException w:name="heading 4" w:uiPriority="9" w:qFormat="1"/>
-    <w:lsdException w:name="heading 5" w:uiPriority="9" w:qFormat="1"/>
-    <w:lsdException w:name="heading 6" w:uiPriority="9" w:qFormat="1"/>
-    <w:lsdException w:name="heading 7" w:uiPriority="9" w:qFormat="1"/>
-    <w:lsdException w:name="heading 8" w:uiPriority="9" w:qFormat="1"/>
-    <w:lsdException w:name="heading 9" w:uiPriority="9" w:qFormat="1"/>
-    <w:lsdException w:name="toc 1" w:uiPriority="39"/>
-    <w:lsdException w:name="toc 2" w:uiPriority="39"/>
-    <w:lsdException w:name="toc 3" w:uiPriority="39"/>
-    <w:lsdException w:name="toc 4" w:uiPriority="39"/>
-    <w:lsdException w:name="toc 5" w:uiPriority="39"/>
-    <w:lsdException w:name="toc 6" w:uiPriority="39"/>
-    <w:lsdException w:name="toc 7" w:uiPriority="39"/>
-    <w:lsdException w:name="toc 8" w:uiPriority="39"/>
-    <w:lsdException w:name="toc 9" w:uiPriority="39"/>
-    <w:lsdException w:name="caption" w:uiPriority="35" w:qFormat="1"/>
-    <w:lsdException w:name="Title" w:semiHidden="0" w:uiPriority="10" w:unhideWhenUsed="0" w:qFormat="1"/>
-    <w:lsdException w:name="Default Paragraph Font" w:uiPriority="1"/>
-    <w:lsdException w:name="Subtitle" w:semiHidden="0" w:uiPriority="11" w:unhideWhenUsed="0" w:qFormat="1"/>
-    <w:lsdException w:name="Strong" w:semiHidden="0" w:uiPriority="22" w:unhideWhenUsed="0" w:qFormat="1"/>
-    <w:lsdException w:name="Emphasis" w:semiHidden="0" w:uiPriority="20" w:unhideWhenUsed="0" w:qFormat="1"/>
-    <w:lsdException w:name="Table Grid" w:semiHidden="0" w:uiPriority="59" w:unhideWhenUsed="0"/>
-    <w:lsdException w:name="Placeholder Text" w:unhideWhenUsed="0"/>
-    <w:lsdException w:name="No Spacing" w:semiHidden="0" w:uiPriority="1" w:unhideWhenUsed="0" w:qFormat="1"/>
-    <w:lsdException w:name="Light Shading" w:semiHidden="0" w:uiPriority="60" w:unhideWhenUsed="0"/>
-    <w:lsdException w:name="Light List" w:semiHidden="0" w:uiPriority="61" w:unhideWhenUsed="0"/>
-    <w:lsdException w:name="Light Grid" w:semiHidden="0" w:uiPriority="62" w:unhideWhenUsed="0"/>
-    <w:lsdException w:name="Medium Shading 1" w:semiHidden="0" w:uiPriority="63" w:unhideWhenUsed="0"/>
-    <w:lsdException w:name="Medium Shading 2" w:semiHidden="0" w:uiPriority="64" w:unhideWhenUsed="0"/>
-    <w:lsdException w:name="Medium List 1" w:semiHidden="0" w:uiPriority="65" w:unhideWhenUsed="0"/>
-    <w:lsdException w:name="Medium List 2" w:semiHidden="0" w:uiPriority="66" w:unhideWhenUsed="0"/>
-    <w:lsdException w:name="Medium Grid 1" w:semiHidden="0" w:uiPriority="67" w:unhideWhenUsed="0"/>
-    <w:lsdException w:name="Medium Grid 2" w:semiHidden="0" w:uiPriority="68" w:unhideWhenUsed="0"/>
-    <w:lsdException w:name="Medium Grid 3" w:semiHidden="0" w:uiPriority="69" w:unhideWhenUsed="0"/>
-    <w:lsdException w:name="Dark List" w:semiHidden="0" w:uiPriority="70" w:unhideWhenUsed="0"/>
-    <w:lsdException w:name="Colorful Shading" w:semiHidden="0" w:uiPriority="71" w:unhideWhenUsed="0"/>
-    <w:lsdException w:name="Colorful List" w:semiHidden="0" w:uiPriority="72" w:unhideWhenUsed="0"/>
-    <w:lsdException w:name="Colorful Grid" w:semiHidden="0" w:uiPriority="73" w:unhideWhenUsed="0"/>
-    <w:lsdException w:name="Light Shading Accent 1" w:semiHidden="0" w:uiPriority="60" w:unhideWhenUsed="0"/>
-    <w:lsdException w:name="Light List Accent 1" w:semiHidden="0" w:uiPriority="61" w:unhideWhenUsed="0"/>
-    <w:lsdException w:name="Light Grid Accent 1" w:semiHidden="0" w:uiPriority="62" w:unhideWhenUsed="0"/>
-    <w:lsdException w:name="Medium Shading 1 Accent 1" w:semiHidden="0" w:uiPriority="63" w:unhideWhenUsed="0"/>
-    <w:lsdException w:name="Medium Shading 2 Accent 1" w:semiHidden="0" w:uiPriority="64" w:unhideWhenUsed="0"/>
-    <w:lsdException w:name="Medium List 1 Accent 1" w:semiHidden="0" w:uiPriority="65" w:unhideWhenUsed="0"/>
-    <w:lsdException w:name="Revision" w:unhideWhenUsed="0"/>
-    <w:lsdException w:name="List Paragraph" w:semiHidden="0" w:uiPriority="34" w:unhideWhenUsed="0" w:qFormat="1"/>
-    <w:lsdException w:name="Quote" w:semiHidden="0" w:uiPriority="29" w:unhideWhenUsed="0" w:qFormat="1"/>
-    <w:lsdException w:name="Intense Quote" w:semiHidden="0" w:uiPriority="30" w:unhideWhenUsed="0" w:qFormat="1"/>
-    <w:lsdException w:name="Medium List 2 Accent 1" w:semiHidden="0" w:uiPriority="66" w:unhideWhenUsed="0"/>
-    <w:lsdException w:name="Medium Grid 1 Accent 1" w:semiHidden="0" w:uiPriority="67" w:unhideWhenUsed="0"/>
-    <w:lsdException w:name="Medium Grid 2 Accent 1" w:semiHidden="0" w:uiPriority="68" w:unhideWhenUsed="0"/>
-    <w:lsdException w:name="Medium Grid 3 Accent 1" w:semiHidden="0" w:uiPriority="69" w:unhideWhenUsed="0"/>
-    <w:lsdException w:name="Dark List Accent 1" w:semiHidden="0" w:uiPriority="70" w:unhideWhenUsed="0"/>
-    <w:lsdException w:name="Colorful Shading Accent 1" w:semiHidden="0" w:uiPriority="71" w:unhideWhenUsed="0"/>
-    <w:lsdException w:name="Colorful List Accent 1" w:semiHidden="0" w:uiPriority="72" w:unhideWhenUsed="0"/>
-    <w:lsdException w:name="Colorful Grid Accent 1" w:semiHidden="0" w:uiPriority="73" w:unhideWhenUsed="0"/>
-    <w:lsdException w:name="Light Shading Accent 2" w:semiHidden="0" w:uiPriority="60" w:unhideWhenUsed="0"/>
-    <w:lsdException w:name="Light List Accent 2" w:semiHidden="0" w:uiPriority="61" w:unhideWhenUsed="0"/>
-    <w:lsdException w:name="Light Grid Accent 2" w:semiHidden="0" w:uiPriority="62" w:unhideWhenUsed="0"/>
-    <w:lsdException w:name="Medium Shading 1 Accent 2" w:semiHidden="0" w:uiPriority="63" w:unhideWhenUsed="0"/>
-    <w:lsdException w:name="Medium Shading 2 Accent 2" w:semiHidden="0" w:uiPriority="64" w:unhideWhenUsed="0"/>
-    <w:lsdException w:name="Medium List 1 Accent 2" w:semiHidden="0" w:uiPriority="65" w:unhideWhenUsed="0"/>
-    <w:lsdException w:name="Medium List 2 Accent 2" w:semiHidden="0" w:uiPriority="66" w:unhideWhenUsed="0"/>
-    <w:lsdException w:name="Medium Grid 1 Accent 2" w:semiHidden="0" w:uiPriority="67" w:unhideWhenUsed="0"/>
-    <w:lsdException w:name="Medium Grid 2 Accent 2" w:semiHidden="0" w:uiPriority="68" w:unhideWhenUsed="0"/>
-    <w:lsdException w:name="Medium Grid 3 Accent 2" w:semiHidden="0" w:uiPriority="69" w:unhideWhenUsed="0"/>
-    <w:lsdException w:name="Dark List Accent 2" w:semiHidden="0" w:uiPriority="70" w:unhideWhenUsed="0"/>
-    <w:lsdException w:name="Colorful Shading Accent 2" w:semiHidden="0" w:uiPriority="71" w:unhideWhenUsed="0"/>
-    <w:lsdException w:name="Colorful List Accent 2" w:semiHidden="0" w:uiPriority="72" w:unhideWhenUsed="0"/>
-    <w:lsdException w:name="Colorful Grid Accent 2" w:semiHidden="0" w:uiPriority="73" w:unhideWhenUsed="0"/>
-    <w:lsdException w:name="Light Shading Accent 3" w:semiHidden="0" w:uiPriority="60" w:unhideWhenUsed="0"/>
-    <w:lsdException w:name="Light List Accent 3" w:semiHidden="0" w:uiPriority="61" w:unhideWhenUsed="0"/>
-    <w:lsdException w:name="Light Grid Accent 3" w:semiHidden="0" w:uiPriority="62" w:unhideWhenUsed="0"/>
-    <w:lsdException w:name="Medium Shading 1 Accent 3" w:semiHidden="0" w:uiPriority="63" w:unhideWhenUsed="0"/>
-    <w:lsdException w:name="Medium Shading 2 Accent 3" w:semiHidden="0" w:uiPriority="64" w:unhideWhenUsed="0"/>
-    <w:lsdException w:name="Medium List 1 Accent 3" w:semiHidden="0" w:uiPriority="65" w:unhideWhenUsed="0"/>
-    <w:lsdException w:name="Medium List 2 Accent 3" w:semiHidden="0" w:uiPriority="66" w:unhideWhenUsed="0"/>
-    <w:lsdException w:name="Medium Grid 1 Accent 3" w:semiHidden="0" w:uiPriority="67" w:unhideWhenUsed="0"/>
-    <w:lsdException w:name="Medium Grid 2 Accent 3" w:semiHidden="0" w:uiPriority="68" w:unhideWhenUsed="0"/>
-    <w:lsdException w:name="Medium Grid 3 Accent 3" w:semiHidden="0" w:uiPriority="69" w:unhideWhenUsed="0"/>
-    <w:lsdException w:name="Dark List Accent 3" w:semiHidden="0" w:uiPriority="70" w:unhideWhenUsed="0"/>
-    <w:lsdException w:name="Colorful Shading Accent 3" w:semiHidden="0" w:uiPriority="71" w:unhideWhenUsed="0"/>
-    <w:lsdException w:name="Colorful List Accent 3" w:semiHidden="0" w:uiPriority="72" w:unhideWhenUsed="0"/>
-    <w:lsdException w:name="Colorful Grid Accent 3" w:semiHidden="0" w:uiPriority="73" w:unhideWhenUsed="0"/>
-    <w:lsdException w:name="Light Shading Accent 4" w:semiHidden="0" w:uiPriority="60" w:unhideWhenUsed="0"/>
-    <w:lsdException w:name="Light List Accent 4" w:semiHidden="0" w:uiPriority="61" w:unhideWhenUsed="0"/>
-    <w:lsdException w:name="Light Grid Accent 4" w:semiHidden="0" w:uiPriority="62" w:unhideWhenUsed="0"/>
-    <w:lsdException w:name="Medium Shading 1 Accent 4" w:semiHidden="0" w:uiPriority="63" w:unhideWhenUsed="0"/>
-    <w:lsdException w:name="Medium Shading 2 Accent 4" w:semiHidden="0" w:uiPriority="64" w:unhideWhenUsed="0"/>
-    <w:lsdException w:name="Medium List 1 Accent 4" w:semiHidden="0" w:uiPriority="65" w:unhideWhenUsed="0"/>
-    <w:lsdException w:name="Medium List 2 Accent 4" w:semiHidden="0" w:uiPriority="66" w:unhideWhenUsed="0"/>
-    <w:lsdException w:name="Medium Grid 1 Accent 4" w:semiHidden="0" w:uiPriority="67" w:unhideWhenUsed="0"/>
-    <w:lsdException w:name="Medium Grid 2 Accent 4" w:semiHidden="0" w:uiPriority="68" w:unhideWhenUsed="0"/>
-    <w:lsdException w:name="Medium Grid 3 Accent 4" w:semiHidden="0" w:uiPriority="69" w:unhideWhenUsed="0"/>
-    <w:lsdException w:name="Dark List Accent 4" w:semiHidden="0" w:uiPriority="70" w:unhideWhenUsed="0"/>
-    <w:lsdException w:name="Colorful Shading Accent 4" w:semiHidden="0" w:uiPriority="71" w:unhideWhenUsed="0"/>
-    <w:lsdException w:name="Colorful List Accent 4" w:semiHidden="0" w:uiPriority="72" w:unhideWhenUsed="0"/>
-    <w:lsdException w:name="Colorful Grid Accent 4" w:semiHidden="0" w:uiPriority="73" w:unhideWhenUsed="0"/>
-    <w:lsdException w:name="Light Shading Accent 5" w:semiHidden="0" w:uiPriority="60" w:unhideWhenUsed="0"/>
-    <w:lsdException w:name="Light List Accent 5" w:semiHidden="0" w:uiPriority="61" w:unhideWhenUsed="0"/>
-    <w:lsdException w:name="Light Grid Accent 5" w:semiHidden="0" w:uiPriority="62" w:unhideWhenUsed="0"/>
-    <w:lsdException w:name="Medium Shading 1 Accent 5" w:semiHidden="0" w:uiPriority="63" w:unhideWhenUsed="0"/>
-    <w:lsdException w:name="Medium Shading 2 Accent 5" w:semiHidden="0" w:uiPriority="64" w:unhideWhenUsed="0"/>
-    <w:lsdException w:name="Medium List 1 Accent 5" w:semiHidden="0" w:uiPriority="65" w:unhideWhenUsed="0"/>
-    <w:lsdException w:name="Medium List 2 Accent 5" w:semiHidden="0" w:uiPriority="66" w:unhideWhenUsed="0"/>
-    <w:lsdException w:name="Medium Grid 1 Accent 5" w:semiHidden="0" w:uiPriority="67" w:unhideWhenUsed="0"/>
-    <w:lsdException w:name="Medium Grid 2 Accent 5" w:semiHidden="0" w:uiPriority="68" w:unhideWhenUsed="0"/>
-    <w:lsdException w:name="Medium Grid 3 Accent 5" w:semiHidden="0" w:uiPriority="69" w:unhideWhenUsed="0"/>
-    <w:lsdException w:name="Dark List Accent 5" w:semiHidden="0" w:uiPriority="70" w:unhideWhenUsed="0"/>
-    <w:lsdException w:name="Colorful Shading Accent 5" w:semiHidden="0" w:uiPriority="71" w:unhideWhenUsed="0"/>
-    <w:lsdException w:name="Colorful List Accent 5" w:semiHidden="0" w:uiPriority="72" w:unhideWhenUsed="0"/>
-    <w:lsdException w:name="Colorful Grid Accent 5" w:semiHidden="0" w:uiPriority="73" w:unhideWhenUsed="0"/>
-    <w:lsdException w:name="Light Shading Accent 6" w:semiHidden="0" w:uiPriority="60" w:unhideWhenUsed="0"/>
-    <w:lsdException w:name="Light List Accent 6" w:semiHidden="0" w:uiPriority="61" w:unhideWhenUsed="0"/>
-    <w:lsdException w:name="Light Grid Accent 6" w:semiHidden="0" w:uiPriority="62" w:unhideWhenUsed="0"/>
-    <w:lsdException w:name="Medium Shading 1 Accent 6" w:semiHidden="0" w:uiPriority="63" w:unhideWhenUsed="0"/>
-    <w:lsdException w:name="Medium Shading 2 Accent 6" w:semiHidden="0" w:uiPriority="64" w:unhideWhenUsed="0"/>
-    <w:lsdException w:name="Medium List 1 Accent 6" w:semiHidden="0" w:uiPriority="65" w:unhideWhenUsed="0"/>
-    <w:lsdException w:name="Medium List 2 Accent 6" w:semiHidden="0" w:uiPriority="66" w:unhideWhenUsed="0"/>
-    <w:lsdException w:name="Medium Grid 1 Accent 6" w:semiHidden="0" w:uiPriority="67" w:unhideWhenUsed="0"/>
-    <w:lsdException w:name="Medium Grid 2 Accent 6" w:semiHidden="0" w:uiPriority="68" w:unhideWhenUsed="0"/>
-    <w:lsdException w:name="Medium Grid 3 Accent 6" w:semiHidden="0" w:uiPriority="69" w:unhideWhenUsed="0"/>
-    <w:lsdException w:name="Dark List Accent 6" w:semiHidden="0" w:uiPriority="70" w:unhideWhenUsed="0"/>
-    <w:lsdException w:name="Colorful Shading Accent 6" w:semiHidden="0" w:uiPriority="71" w:unhideWhenUsed="0"/>
-    <w:lsdException w:name="Colorful List Accent 6" w:semiHidden="0" w:uiPriority="72" w:unhideWhenUsed="0"/>
-    <w:lsdException w:name="Colorful Grid Accent 6" w:semiHidden="0" w:uiPriority="73" w:unhideWhenUsed="0"/>
-    <w:lsdException w:name="Subtle Emphasis" w:semiHidden="0" w:uiPriority="19" w:unhideWhenUsed="0" w:qFormat="1"/>
-    <w:lsdException w:name="Intense Emphasis" w:semiHidden="0" w:uiPriority="21" w:unhideWhenUsed="0" w:qFormat="1"/>
-    <w:lsdException w:name="Subtle Reference" w:semiHidden="0" w:uiPriority="31" w:unhideWhenUsed="0" w:qFormat="1"/>
-    <w:lsdException w:name="Intense Reference" w:semiHidden="0" w:uiPriority="32" w:unhideWhenUsed="0" w:qFormat="1"/>
-    <w:lsdException w:name="Book Title" w:semiHidden="0" w:uiPriority="33" w:unhideWhenUsed="0" w:qFormat="1"/>
-    <w:lsdException w:name="Bibliography" w:uiPriority="37"/>
-    <w:lsdException w:name="TOC Heading" w:uiPriority="39" w:qFormat="1"/>
-  </w:latentStyles>
-  <w:style w:type="paragraph" w:default="1" w:styleId="Normal">
-    <w:name w:val="Normal"/>
-    <w:qFormat/>
-  </w:style>
-  <w:style w:type="character" w:default="1" w:styleId="DefaultParagraphFont">
-    <w:name w:val="Default Paragraph Font"/>
-    <w:uiPriority w:val="1"/>
-    <w:semiHidden/>
-    <w:unhideWhenUsed/>
-  </w:style>
-  <w:style w:type="table" w:default="1" w:styleId="TableNormal">
-    <w:name w:val="Normal Table"/>
-    <w:uiPriority w:val="99"/>
-    <w:semiHidden/>
-    <w:unhideWhenUsed/>
-    <w:tblPr>
-      <w:tblInd w:w="0" w:type="dxa"/>
-      <w:tblCellMar>
-        <w:top w:w="0" w:type="dxa"/>
-        <w:left w:w="108" w:type="dxa"/>
-        <w:bottom w:w="0" w:type="dxa"/>
-        <w:right w:w="108" w:type="dxa"/>
-      </w:tblCellMar>
-    </w:tblPr>
-  </w:style>
-  <w:style w:type="numbering" w:default="1" w:styleId="NoList">
-    <w:name w:val="No List"/>
-    <w:uiPriority w:val="99"/>
-    <w:semiHidden/>
-    <w:unhideWhenUsed/>
-  </w:style>
-  <w:style w:type="paragraph" w:styleId="ListParagraph">
-    <w:name w:val="List Paragraph"/>
-    <w:basedOn w:val="Normal"/>
-    <w:uiPriority w:val="34"/>
-    <w:qFormat/>
-    <w:rsid w:val="006E388C"/>
-    <w:pPr>
-      <w:ind w:left="720"/>
-      <w:contextualSpacing/>
-    </w:pPr>
-  </w:style>
-  <w:style w:type="character" w:styleId="Hyperlink">
-    <w:name w:val="Hyperlink"/>
-    <w:basedOn w:val="DefaultParagraphFont"/>
-    <w:uiPriority w:val="99"/>
-    <w:unhideWhenUsed/>
-    <w:rsid w:val="004A35BE"/>
-    <w:rPr>
-      <w:color w:val="0000FF" w:themeColor="hyperlink"/>
-      <w:u w:val="single"/>
-    </w:rPr>
-  </w:style>
-  <w:style w:type="paragraph" w:styleId="FootnoteText">
-    <w:name w:val="footnote text"/>
-    <w:basedOn w:val="Normal"/>
-    <w:link w:val="FootnoteTextChar"/>
-    <w:uiPriority w:val="99"/>
-    <w:unhideWhenUsed/>
-    <w:rsid w:val="00055475"/>
-  </w:style>
-  <w:style w:type="character" w:customStyle="1" w:styleId="FootnoteTextChar">
-    <w:name w:val="Footnote Text Char"/>
-    <w:basedOn w:val="DefaultParagraphFont"/>
-    <w:link w:val="FootnoteText"/>
-    <w:uiPriority w:val="99"/>
-    <w:rsid w:val="00055475"/>
-  </w:style>
-  <w:style w:type="character" w:styleId="FootnoteReference">
-    <w:name w:val="footnote reference"/>
-    <w:basedOn w:val="DefaultParagraphFont"/>
-    <w:uiPriority w:val="99"/>
-    <w:unhideWhenUsed/>
-    <w:rsid w:val="00055475"/>
-    <w:rPr>
-      <w:vertAlign w:val="superscript"/>
-    </w:rPr>
-  </w:style>
-</w:styles>
-</file>
-
-<file path=word/stylesWithEffects.xml><?xml version="1.0" encoding="utf-8"?>
-<w:styles xmlns:wpc="http://schemas.microsoft.com/office/word/2010/wordprocessingCanvas" xmlns:mo="http://schemas.microsoft.com/office/mac/office/2008/main" xmlns:mc="http://schemas.openxmlformats.org/markup-compatibility/2006" xmlns:mv="urn:schemas-microsoft-com:mac:vml" xmlns:o="urn:schemas-microsoft-com:office:office" xmlns:r="http://schemas.openxmlformats.org/officeDocument/2006/relationships" xmlns:m="http://schemas.openxmlformats.org/officeDocument/2006/math" xmlns:v="urn:schemas-microsoft-com:vml" xmlns:wp14="http://schemas.microsoft.com/office/word/2010/wordprocessingDrawing" xmlns:wp="http://schemas.openxmlformats.org/drawingml/2006/wordprocessingDrawing" xmlns:w10="urn:schemas-microsoft-com:office:word" xmlns:w="http://schemas.openxmlformats.org/wordprocessingml/2006/main" xmlns:w14="http://schemas.microsoft.com/office/word/2010/wordml" xmlns:wpg="http://schemas.microsoft.com/office/word/2010/wordprocessingGroup" xmlns:wpi="http://schemas.microsoft.com/office/word/2010/wordprocessingInk" xmlns:wne="http://schemas.microsoft.com/office/word/2006/wordml" xmlns:wps="http://schemas.microsoft.com/office/word/2010/wordprocessingShape" mc:Ignorable="w14 wp14">
-  <w:docDefaults>
-    <w:rPrDefault>
-      <w:rPr>
-        <w:rFonts w:asciiTheme="minorHAnsi" w:eastAsiaTheme="minorEastAsia" w:hAnsiTheme="minorHAnsi" w:cstheme="minorBidi"/>
-        <w:sz w:val="24"/>
-        <w:szCs w:val="24"/>
-        <w:lang w:val="en-US" w:eastAsia="en-US" w:bidi="ar-SA"/>
-      </w:rPr>
-    </w:rPrDefault>
-    <w:pPrDefault/>
-  </w:docDefaults>
-  <w:latentStyles w:defLockedState="0" w:defUIPriority="99" w:defSemiHidden="1" w:defUnhideWhenUsed="1" w:defQFormat="0" w:count="276">
-    <w:lsdException w:name="Normal" w:semiHidden="0" w:uiPriority="0" w:unhideWhenUsed="0" w:qFormat="1"/>
-    <w:lsdException w:name="heading 1" w:semiHidden="0" w:uiPriority="9" w:unhideWhenUsed="0" w:qFormat="1"/>
-    <w:lsdException w:name="heading 2" w:uiPriority="9" w:qFormat="1"/>
-    <w:lsdException w:name="heading 3" w:uiPriority="9" w:qFormat="1"/>
-    <w:lsdException w:name="heading 4" w:uiPriority="9" w:qFormat="1"/>
-    <w:lsdException w:name="heading 5" w:uiPriority="9" w:qFormat="1"/>
-    <w:lsdException w:name="heading 6" w:uiPriority="9" w:qFormat="1"/>
-    <w:lsdException w:name="heading 7" w:uiPriority="9" w:qFormat="1"/>
-    <w:lsdException w:name="heading 8" w:uiPriority="9" w:qFormat="1"/>
-    <w:lsdException w:name="heading 9" w:uiPriority="9" w:qFormat="1"/>
-    <w:lsdException w:name="toc 1" w:uiPriority="39"/>
-    <w:lsdException w:name="toc 2" w:uiPriority="39"/>
-    <w:lsdException w:name="toc 3" w:uiPriority="39"/>
-    <w:lsdException w:name="toc 4" w:uiPriority="39"/>
-    <w:lsdException w:name="toc 5" w:uiPriority="39"/>
-    <w:lsdException w:name="toc 6" w:uiPriority="39"/>
-    <w:lsdException w:name="toc 7" w:uiPriority="39"/>
-    <w:lsdException w:name="toc 8" w:uiPriority="39"/>
-    <w:lsdException w:name="toc 9" w:uiPriority="39"/>
-    <w:lsdException w:name="caption" w:uiPriority="35" w:qFormat="1"/>
-    <w:lsdException w:name="Title" w:semiHidden="0" w:uiPriority="10" w:unhideWhenUsed="0" w:qFormat="1"/>
-    <w:lsdException w:name="Default Paragraph Font" w:uiPriority="1"/>
-    <w:lsdException w:name="Subtitle" w:semiHidden="0" w:uiPriority="11" w:unhideWhenUsed="0" w:qFormat="1"/>
-    <w:lsdException w:name="Strong" w:semiHidden="0" w:uiPriority="22" w:unhideWhenUsed="0" w:qFormat="1"/>
-    <w:lsdException w:name="Emphasis" w:semiHidden="0" w:uiPriority="20" w:unhideWhenUsed="0" w:qFormat="1"/>
-    <w:lsdException w:name="Table Grid" w:semiHidden="0" w:uiPriority="59" w:unhideWhenUsed="0"/>
-    <w:lsdException w:name="Placeholder Text" w:unhideWhenUsed="0"/>
-    <w:lsdException w:name="No Spacing" w:semiHidden="0" w:uiPriority="1" w:unhideWhenUsed="0" w:qFormat="1"/>
-    <w:lsdException w:name="Light Shading" w:semiHidden="0" w:uiPriority="60" w:unhideWhenUsed="0"/>
-    <w:lsdException w:name="Light List" w:semiHidden="0" w:uiPriority="61" w:unhideWhenUsed="0"/>
-    <w:lsdException w:name="Light Grid" w:semiHidden="0" w:uiPriority="62" w:unhideWhenUsed="0"/>
-    <w:lsdException w:name="Medium Shading 1" w:semiHidden="0" w:uiPriority="63" w:unhideWhenUsed="0"/>
-    <w:lsdException w:name="Medium Shading 2" w:semiHidden="0" w:uiPriority="64" w:unhideWhenUsed="0"/>
-    <w:lsdException w:name="Medium List 1" w:semiHidden="0" w:uiPriority="65" w:unhideWhenUsed="0"/>
-    <w:lsdException w:name="Medium List 2" w:semiHidden="0" w:uiPriority="66" w:unhideWhenUsed="0"/>
-    <w:lsdException w:name="Medium Grid 1" w:semiHidden="0" w:uiPriority="67" w:unhideWhenUsed="0"/>
-    <w:lsdException w:name="Medium Grid 2" w:semiHidden="0" w:uiPriority="68" w:unhideWhenUsed="0"/>
-    <w:lsdException w:name="Medium Grid 3" w:semiHidden="0" w:uiPriority="69" w:unhideWhenUsed="0"/>
-    <w:lsdException w:name="Dark List" w:semiHidden="0" w:uiPriority="70" w:unhideWhenUsed="0"/>
-    <w:lsdException w:name="Colorful Shading" w:semiHidden="0" w:uiPriority="71" w:unhideWhenUsed="0"/>
-    <w:lsdException w:name="Colorful List" w:semiHidden="0" w:uiPriority="72" w:unhideWhenUsed="0"/>
-    <w:lsdException w:name="Colorful Grid" w:semiHidden="0" w:uiPriority="73" w:unhideWhenUsed="0"/>
-    <w:lsdException w:name="Light Shading Accent 1" w:semiHidden="0" w:uiPriority="60" w:unhideWhenUsed="0"/>
-    <w:lsdException w:name="Light List Accent 1" w:semiHidden="0" w:uiPriority="61" w:unhideWhenUsed="0"/>
-    <w:lsdException w:name="Light Grid Accent 1" w:semiHidden="0" w:uiPriority="62" w:unhideWhenUsed="0"/>
-    <w:lsdException w:name="Medium Shading 1 Accent 1" w:semiHidden="0" w:uiPriority="63" w:unhideWhenUsed="0"/>
-    <w:lsdException w:name="Medium Shading 2 Accent 1" w:semiHidden="0" w:uiPriority="64" w:unhideWhenUsed="0"/>
-    <w:lsdException w:name="Medium List 1 Accent 1" w:semiHidden="0" w:uiPriority="65" w:unhideWhenUsed="0"/>
-    <w:lsdException w:name="Revision" w:unhideWhenUsed="0"/>
-    <w:lsdException w:name="List Paragraph" w:semiHidden="0" w:uiPriority="34" w:unhideWhenUsed="0" w:qFormat="1"/>
-    <w:lsdException w:name="Quote" w:semiHidden="0" w:uiPriority="29" w:unhideWhenUsed="0" w:qFormat="1"/>
-    <w:lsdException w:name="Intense Quote" w:semiHidden="0" w:uiPriority="30" w:unhideWhenUsed="0" w:qFormat="1"/>
-    <w:lsdException w:name="Medium List 2 Accent 1" w:semiHidden="0" w:uiPriority="66" w:unhideWhenUsed="0"/>
-    <w:lsdException w:name="Medium Grid 1 Accent 1" w:semiHidden="0" w:uiPriority="67" w:unhideWhenUsed="0"/>
-    <w:lsdException w:name="Medium Grid 2 Accent 1" w:semiHidden="0" w:uiPriority="68" w:unhideWhenUsed="0"/>
-    <w:lsdException w:name="Medium Grid 3 Accent 1" w:semiHidden="0" w:uiPriority="69" w:unhideWhenUsed="0"/>
-    <w:lsdException w:name="Dark List Accent 1" w:semiHidden="0" w:uiPriority="70" w:unhideWhenUsed="0"/>
-    <w:lsdException w:name="Colorful Shading Accent 1" w:semiHidden="0" w:uiPriority="71" w:unhideWhenUsed="0"/>
-    <w:lsdException w:name="Colorful List Accent 1" w:semiHidden="0" w:uiPriority="72" w:unhideWhenUsed="0"/>
-    <w:lsdException w:name="Colorful Grid Accent 1" w:semiHidden="0" w:uiPriority="73" w:unhideWhenUsed="0"/>
-    <w:lsdException w:name="Light Shading Accent 2" w:semiHidden="0" w:uiPriority="60" w:unhideWhenUsed="0"/>
-    <w:lsdException w:name="Light List Accent 2" w:semiHidden="0" w:uiPriority="61" w:unhideWhenUsed="0"/>
-    <w:lsdException w:name="Light Grid Accent 2" w:semiHidden="0" w:uiPriority="62" w:unhideWhenUsed="0"/>
-    <w:lsdException w:name="Medium Shading 1 Accent 2" w:semiHidden="0" w:uiPriority="63" w:unhideWhenUsed="0"/>
-    <w:lsdException w:name="Medium Shading 2 Accent 2" w:semiHidden="0" w:uiPriority="64" w:unhideWhenUsed="0"/>
-    <w:lsdException w:name="Medium List 1 Accent 2" w:semiHidden="0" w:uiPriority="65" w:unhideWhenUsed="0"/>
-    <w:lsdException w:name="Medium List 2 Accent 2" w:semiHidden="0" w:uiPriority="66" w:unhideWhenUsed="0"/>
-    <w:lsdException w:name="Medium Grid 1 Accent 2" w:semiHidden="0" w:uiPriority="67" w:unhideWhenUsed="0"/>
-    <w:lsdException w:name="Medium Grid 2 Accent 2" w:semiHidden="0" w:uiPriority="68" w:unhideWhenUsed="0"/>
-    <w:lsdException w:name="Medium Grid 3 Accent 2" w:semiHidden="0" w:uiPriority="69" w:unhideWhenUsed="0"/>
-    <w:lsdException w:name="Dark List Accent 2" w:semiHidden="0" w:uiPriority="70" w:unhideWhenUsed="0"/>
-    <w:lsdException w:name="Colorful Shading Accent 2" w:semiHidden="0" w:uiPriority="71" w:unhideWhenUsed="0"/>
-    <w:lsdException w:name="Colorful List Accent 2" w:semiHidden="0" w:uiPriority="72" w:unhideWhenUsed="0"/>
-    <w:lsdException w:name="Colorful Grid Accent 2" w:semiHidden="0" w:uiPriority="73" w:unhideWhenUsed="0"/>
-    <w:lsdException w:name="Light Shading Accent 3" w:semiHidden="0" w:uiPriority="60" w:unhideWhenUsed="0"/>
-    <w:lsdException w:name="Light List Accent 3" w:semiHidden="0" w:uiPriority="61" w:unhideWhenUsed="0"/>
-    <w:lsdException w:name="Light Grid Accent 3" w:semiHidden="0" w:uiPriority="62" w:unhideWhenUsed="0"/>
-    <w:lsdException w:name="Medium Shading 1 Accent 3" w:semiHidden="0" w:uiPriority="63" w:unhideWhenUsed="0"/>
-    <w:lsdException w:name="Medium Shading 2 Accent 3" w:semiHidden="0" w:uiPriority="64" w:unhideWhenUsed="0"/>
-    <w:lsdException w:name="Medium List 1 Accent 3" w:semiHidden="0" w:uiPriority="65" w:unhideWhenUsed="0"/>
-    <w:lsdException w:name="Medium List 2 Accent 3" w:semiHidden="0" w:uiPriority="66" w:unhideWhenUsed="0"/>
-    <w:lsdException w:name="Medium Grid 1 Accent 3" w:semiHidden="0" w:uiPriority="67" w:unhideWhenUsed="0"/>
-    <w:lsdException w:name="Medium Grid 2 Accent 3" w:semiHidden="0" w:uiPriority="68" w:unhideWhenUsed="0"/>
-    <w:lsdException w:name="Medium Grid 3 Accent 3" w:semiHidden="0" w:uiPriority="69" w:unhideWhenUsed="0"/>
-    <w:lsdException w:name="Dark List Accent 3" w:semiHidden="0" w:uiPriority="70" w:unhideWhenUsed="0"/>
-    <w:lsdException w:name="Colorful Shading Accent 3" w:semiHidden="0" w:uiPriority="71" w:unhideWhenUsed="0"/>
-    <w:lsdException w:name="Colorful List Accent 3" w:semiHidden="0" w:uiPriority="72" w:unhideWhenUsed="0"/>
-    <w:lsdException w:name="Colorful Grid Accent 3" w:semiHidden="0" w:uiPriority="73" w:unhideWhenUsed="0"/>
-    <w:lsdException w:name="Light Shading Accent 4" w:semiHidden="0" w:uiPriority="60" w:unhideWhenUsed="0"/>
-    <w:lsdException w:name="Light List Accent 4" w:semiHidden="0" w:uiPriority="61" w:unhideWhenUsed="0"/>
-    <w:lsdException w:name="Light Grid Accent 4" w:semiHidden="0" w:uiPriority="62" w:unhideWhenUsed="0"/>
-    <w:lsdException w:name="Medium Shading 1 Accent 4" w:semiHidden="0" w:uiPriority="63" w:unhideWhenUsed="0"/>
-    <w:lsdException w:name="Medium Shading 2 Accent 4" w:semiHidden="0" w:uiPriority="64" w:unhideWhenUsed="0"/>
-    <w:lsdException w:name="Medium List 1 Accent 4" w:semiHidden="0" w:uiPriority="65" w:unhideWhenUsed="0"/>
-    <w:lsdException w:name="Medium List 2 Accent 4" w:semiHidden="0" w:uiPriority="66" w:unhideWhenUsed="0"/>
-    <w:lsdException w:name="Medium Grid 1 Accent 4" w:semiHidden="0" w:uiPriority="67" w:unhideWhenUsed="0"/>
-    <w:lsdException w:name="Medium Grid 2 Accent 4" w:semiHidden="0" w:uiPriority="68" w:unhideWhenUsed="0"/>
-    <w:lsdException w:name="Medium Grid 3 Accent 4" w:semiHidden="0" w:uiPriority="69" w:unhideWhenUsed="0"/>
-    <w:lsdException w:name="Dark List Accent 4" w:semiHidden="0" w:uiPriority="70" w:unhideWhenUsed="0"/>
-    <w:lsdException w:name="Colorful Shading Accent 4" w:semiHidden="0" w:uiPriority="71" w:unhideWhenUsed="0"/>
-    <w:lsdException w:name="Colorful List Accent 4" w:semiHidden="0" w:uiPriority="72" w:unhideWhenUsed="0"/>
-    <w:lsdException w:name="Colorful Grid Accent 4" w:semiHidden="0" w:uiPriority="73" w:unhideWhenUsed="0"/>
-    <w:lsdException w:name="Light Shading Accent 5" w:semiHidden="0" w:uiPriority="60" w:unhideWhenUsed="0"/>
-    <w:lsdException w:name="Light List Accent 5" w:semiHidden="0" w:uiPriority="61" w:unhideWhenUsed="0"/>
-    <w:lsdException w:name="Light Grid Accent 5" w:semiHidden="0" w:uiPriority="62" w:unhideWhenUsed="0"/>
-    <w:lsdException w:name="Medium Shading 1 Accent 5" w:semiHidden="0" w:uiPriority="63" w:unhideWhenUsed="0"/>
-    <w:lsdException w:name="Medium Shading 2 Accent 5" w:semiHidden="0" w:uiPriority="64" w:unhideWhenUsed="0"/>
-    <w:lsdException w:name="Medium List 1 Accent 5" w:semiHidden="0" w:uiPriority="65" w:unhideWhenUsed="0"/>
-    <w:lsdException w:name="Medium List 2 Accent 5" w:semiHidden="0" w:uiPriority="66" w:unhideWhenUsed="0"/>
-    <w:lsdException w:name="Medium Grid 1 Accent 5" w:semiHidden="0" w:uiPriority="67" w:unhideWhenUsed="0"/>
-    <w:lsdException w:name="Medium Grid 2 Accent 5" w:semiHidden="0" w:uiPriority="68" w:unhideWhenUsed="0"/>
-    <w:lsdException w:name="Medium Grid 3 Accent 5" w:semiHidden="0" w:uiPriority="69" w:unhideWhenUsed="0"/>
-    <w:lsdException w:name="Dark List Accent 5" w:semiHidden="0" w:uiPriority="70" w:unhideWhenUsed="0"/>
-    <w:lsdException w:name="Colorful Shading Accent 5" w:semiHidden="0" w:uiPriority="71" w:unhideWhenUsed="0"/>
-    <w:lsdException w:name="Colorful List Accent 5" w:semiHidden="0" w:uiPriority="72" w:unhideWhenUsed="0"/>
-    <w:lsdException w:name="Colorful Grid Accent 5" w:semiHidden="0" w:uiPriority="73" w:unhideWhenUsed="0"/>
-    <w:lsdException w:name="Light Shading Accent 6" w:semiHidden="0" w:uiPriority="60" w:unhideWhenUsed="0"/>
-    <w:lsdException w:name="Light List Accent 6" w:semiHidden="0" w:uiPriority="61" w:unhideWhenUsed="0"/>
-    <w:lsdException w:name="Light Grid Accent 6" w:semiHidden="0" w:uiPriority="62" w:unhideWhenUsed="0"/>
-    <w:lsdException w:name="Medium Shading 1 Accent 6" w:semiHidden="0" w:uiPriority="63" w:unhideWhenUsed="0"/>
-    <w:lsdException w:name="Medium Shading 2 Accent 6" w:semiHidden="0" w:uiPriority="64" w:unhideWhenUsed="0"/>
-    <w:lsdException w:name="Medium List 1 Accent 6" w:semiHidden="0" w:uiPriority="65" w:unhideWhenUsed="0"/>
-    <w:lsdException w:name="Medium List 2 Accent 6" w:semiHidden="0" w:uiPriority="66" w:unhideWhenUsed="0"/>
-    <w:lsdException w:name="Medium Grid 1 Accent 6" w:semiHidden="0" w:uiPriority="67" w:unhideWhenUsed="0"/>
-    <w:lsdException w:name="Medium Grid 2 Accent 6" w:semiHidden="0" w:uiPriority="68" w:unhideWhenUsed="0"/>
-    <w:lsdException w:name="Medium Grid 3 Accent 6" w:semiHidden="0" w:uiPriority="69" w:unhideWhenUsed="0"/>
-    <w:lsdException w:name="Dark List Accent 6" w:semiHidden="0" w:uiPriority="70" w:unhideWhenUsed="0"/>
-    <w:lsdException w:name="Colorful Shading Accent 6" w:semiHidden="0" w:uiPriority="71" w:unhideWhenUsed="0"/>
-    <w:lsdException w:name="Colorful List Accent 6" w:semiHidden="0" w:uiPriority="72" w:unhideWhenUsed="0"/>
-    <w:lsdException w:name="Colorful Grid Accent 6" w:semiHidden="0" w:uiPriority="73" w:unhideWhenUsed="0"/>
-    <w:lsdException w:name="Subtle Emphasis" w:semiHidden="0" w:uiPriority="19" w:unhideWhenUsed="0" w:qFormat="1"/>
-    <w:lsdException w:name="Intense Emphasis" w:semiHidden="0" w:uiPriority="21" w:unhideWhenUsed="0" w:qFormat="1"/>
-    <w:lsdException w:name="Subtle Reference" w:semiHidden="0" w:uiPriority="31" w:unhideWhenUsed="0" w:qFormat="1"/>
-    <w:lsdException w:name="Intense Reference" w:semiHidden="0" w:uiPriority="32" w:unhideWhenUsed="0" w:qFormat="1"/>
-    <w:lsdException w:name="Book Title" w:semiHidden="0" w:uiPriority="33" w:unhideWhenUsed="0" w:qFormat="1"/>
-    <w:lsdException w:name="Bibliography" w:uiPriority="37"/>
-    <w:lsdException w:name="TOC Heading" w:uiPriority="39" w:qFormat="1"/>
+  <w:latentStyles w:defLockedState="0" w:defUIPriority="99" w:defSemiHidden="0" w:defUnhideWhenUsed="0" w:defQFormat="0" w:count="375">
+    <w:lsdException w:name="Normal" w:uiPriority="0" w:qFormat="1"/>
+    <w:lsdException w:name="heading 1" w:uiPriority="9" w:qFormat="1"/>
+    <w:lsdException w:name="heading 2" w:semiHidden="1" w:uiPriority="9" w:unhideWhenUsed="1" w:qFormat="1"/>
+    <w:lsdException w:name="heading 3" w:semiHidden="1" w:uiPriority="9" w:unhideWhenUsed="1" w:qFormat="1"/>
+    <w:lsdException w:name="heading 4" w:semiHidden="1" w:uiPriority="9" w:unhideWhenUsed="1" w:qFormat="1"/>
+    <w:lsdException w:name="heading 5" w:semiHidden="1" w:uiPriority="9" w:unhideWhenUsed="1" w:qFormat="1"/>
+    <w:lsdException w:name="heading 6" w:semiHidden="1" w:uiPriority="9" w:unhideWhenUsed="1" w:qFormat="1"/>
+    <w:lsdException w:name="heading 7" w:semiHidden="1" w:uiPriority="9" w:unhideWhenUsed="1" w:qFormat="1"/>
+    <w:lsdException w:name="heading 8" w:semiHidden="1" w:uiPriority="9" w:unhideWhenUsed="1" w:qFormat="1"/>
+    <w:lsdException w:name="heading 9" w:semiHidden="1" w:uiPriority="9" w:unhideWhenUsed="1" w:qFormat="1"/>
+    <w:lsdException w:name="index 1" w:semiHidden="1" w:unhideWhenUsed="1"/>
+    <w:lsdException w:name="index 2" w:semiHidden="1" w:unhideWhenUsed="1"/>
+    <w:lsdException w:name="index 3" w:semiHidden="1" w:unhideWhenUsed="1"/>
+    <w:lsdException w:name="index 4" w:semiHidden="1" w:unhideWhenUsed="1"/>
+    <w:lsdException w:name="index 5" w:semiHidden="1" w:unhideWhenUsed="1"/>
+    <w:lsdException w:name="index 6" w:semiHidden="1" w:unhideWhenUsed="1"/>
+    <w:lsdException w:name="index 7" w:semiHidden="1" w:unhideWhenUsed="1"/>
+    <w:lsdException w:name="index 8" w:semiHidden="1" w:unhideWhenUsed="1"/>
+    <w:lsdException w:name="index 9" w:semiHidden="1" w:unhideWhenUsed="1"/>
+    <w:lsdException w:name="toc 1" w:semiHidden="1" w:uiPriority="39" w:unhideWhenUsed="1"/>
+    <w:lsdException w:name="toc 2" w:semiHidden="1" w:uiPriority="39" w:unhideWhenUsed="1"/>
+    <w:lsdException w:name="toc 3" w:semiHidden="1" w:uiPriority="39" w:unhideWhenUsed="1"/>
+    <w:lsdException w:name="toc 4" w:semiHidden="1" w:uiPriority="39" w:unhideWhenUsed="1"/>
+    <w:lsdException w:name="toc 5" w:semiHidden="1" w:uiPriority="39" w:unhideWhenUsed="1"/>
+    <w:lsdException w:name="toc 6" w:semiHidden="1" w:uiPriority="39" w:unhideWhenUsed="1"/>
+    <w:lsdException w:name="toc 7" w:semiHidden="1" w:uiPriority="39" w:unhideWhenUsed="1"/>
+    <w:lsdException w:name="toc 8" w:semiHidden="1" w:uiPriority="39" w:unhideWhenUsed="1"/>
+    <w:lsdException w:name="toc 9" w:semiHidden="1" w:uiPriority="39" w:unhideWhenUsed="1"/>
+    <w:lsdException w:name="Normal Indent" w:semiHidden="1" w:unhideWhenUsed="1"/>
+    <w:lsdException w:name="footnote text" w:semiHidden="1" w:unhideWhenUsed="1"/>
+    <w:lsdException w:name="annotation text" w:semiHidden="1" w:unhideWhenUsed="1"/>
+    <w:lsdException w:name="header" w:semiHidden="1" w:unhideWhenUsed="1"/>
+    <w:lsdException w:name="footer" w:semiHidden="1" w:unhideWhenUsed="1"/>
+    <w:lsdException w:name="index heading" w:semiHidden="1" w:unhideWhenUsed="1"/>
+    <w:lsdException w:name="caption" w:semiHidden="1" w:uiPriority="35" w:unhideWhenUsed="1" w:qFormat="1"/>
+    <w:lsdException w:name="table of figures" w:semiHidden="1" w:unhideWhenUsed="1"/>
+    <w:lsdException w:name="envelope address" w:semiHidden="1" w:unhideWhenUsed="1"/>
+    <w:lsdException w:name="envelope return" w:semiHidden="1" w:unhideWhenUsed="1"/>
+    <w:lsdException w:name="footnote reference" w:semiHidden="1" w:unhideWhenUsed="1"/>
+    <w:lsdException w:name="annotation reference" w:semiHidden="1" w:unhideWhenUsed="1"/>
+    <w:lsdException w:name="line number" w:semiHidden="1" w:unhideWhenUsed="1"/>
+    <w:lsdException w:name="page number" w:semiHidden="1" w:unhideWhenUsed="1"/>
+    <w:lsdException w:name="endnote reference" w:semiHidden="1" w:unhideWhenUsed="1"/>
+    <w:lsdException w:name="endnote text" w:semiHidden="1" w:unhideWhenUsed="1"/>
+    <w:lsdException w:name="table of authorities" w:semiHidden="1" w:unhideWhenUsed="1"/>
+    <w:lsdException w:name="macro" w:semiHidden="1" w:unhideWhenUsed="1"/>
+    <w:lsdException w:name="toa heading" w:semiHidden="1" w:unhideWhenUsed="1"/>
+    <w:lsdException w:name="List" w:semiHidden="1" w:unhideWhenUsed="1"/>
+    <w:lsdException w:name="List Bullet" w:semiHidden="1" w:unhideWhenUsed="1"/>
+    <w:lsdException w:name="List Number" w:semiHidden="1" w:unhideWhenUsed="1"/>
+    <w:lsdException w:name="List 2" w:semiHidden="1" w:unhideWhenUsed="1"/>
+    <w:lsdException w:name="List 3" w:semiHidden="1" w:unhideWhenUsed="1"/>
+    <w:lsdException w:name="List 4" w:semiHidden="1" w:unhideWhenUsed="1"/>
+    <w:lsdException w:name="List 5" w:semiHidden="1" w:unhideWhenUsed="1"/>
+    <w:lsdException w:name="List Bullet 2" w:semiHidden="1" w:unhideWhenUsed="1"/>
+    <w:lsdException w:name="List Bullet 3" w:semiHidden="1" w:unhideWhenUsed="1"/>
+    <w:lsdException w:name="List Bullet 4" w:semiHidden="1" w:unhideWhenUsed="1"/>
+    <w:lsdException w:name="List Bullet 5" w:semiHidden="1" w:unhideWhenUsed="1"/>
+    <w:lsdException w:name="List Number 2" w:semiHidden="1" w:unhideWhenUsed="1"/>
+    <w:lsdException w:name="List Number 3" w:semiHidden="1" w:unhideWhenUsed="1"/>
+    <w:lsdException w:name="List Number 4" w:semiHidden="1" w:unhideWhenUsed="1"/>
+    <w:lsdException w:name="List Number 5" w:semiHidden="1" w:unhideWhenUsed="1"/>
+    <w:lsdException w:name="Title" w:uiPriority="10" w:qFormat="1"/>
+    <w:lsdException w:name="Closing" w:semiHidden="1" w:unhideWhenUsed="1"/>
+    <w:lsdException w:name="Signature" w:semiHidden="1" w:unhideWhenUsed="1"/>
+    <w:lsdException w:name="Default Paragraph Font" w:semiHidden="1" w:uiPriority="1" w:unhideWhenUsed="1"/>
+    <w:lsdException w:name="Body Text" w:semiHidden="1" w:unhideWhenUsed="1"/>
+    <w:lsdException w:name="Body Text Indent" w:semiHidden="1" w:unhideWhenUsed="1"/>
+    <w:lsdException w:name="List Continue" w:semiHidden="1" w:unhideWhenUsed="1"/>
+    <w:lsdException w:name="List Continue 2" w:semiHidden="1" w:unhideWhenUsed="1"/>
+    <w:lsdException w:name="List Continue 3" w:semiHidden="1" w:unhideWhenUsed="1"/>
+    <w:lsdException w:name="List Continue 4" w:semiHidden="1" w:unhideWhenUsed="1"/>
+    <w:lsdException w:name="List Continue 5" w:semiHidden="1" w:unhideWhenUsed="1"/>
+    <w:lsdException w:name="Message Header" w:semiHidden="1" w:unhideWhenUsed="1"/>
+    <w:lsdException w:name="Subtitle" w:uiPriority="11" w:qFormat="1"/>
+    <w:lsdException w:name="Salutation" w:semiHidden="1" w:unhideWhenUsed="1"/>
+    <w:lsdException w:name="Date" w:semiHidden="1" w:unhideWhenUsed="1"/>
+    <w:lsdException w:name="Body Text First Indent" w:semiHidden="1" w:unhideWhenUsed="1"/>
+    <w:lsdException w:name="Body Text First Indent 2" w:semiHidden="1" w:unhideWhenUsed="1"/>
+    <w:lsdException w:name="Note Heading" w:semiHidden="1" w:unhideWhenUsed="1"/>
+    <w:lsdException w:name="Body Text 2" w:semiHidden="1" w:unhideWhenUsed="1"/>
+    <w:lsdException w:name="Body Text 3" w:semiHidden="1" w:unhideWhenUsed="1"/>
+    <w:lsdException w:name="Body Text Indent 2" w:semiHidden="1" w:unhideWhenUsed="1"/>
+    <w:lsdException w:name="Body Text Indent 3" w:semiHidden="1" w:unhideWhenUsed="1"/>
+    <w:lsdException w:name="Block Text" w:semiHidden="1" w:unhideWhenUsed="1"/>
+    <w:lsdException w:name="Hyperlink" w:semiHidden="1" w:unhideWhenUsed="1"/>
+    <w:lsdException w:name="FollowedHyperlink" w:semiHidden="1" w:unhideWhenUsed="1"/>
+    <w:lsdException w:name="Strong" w:uiPriority="22" w:qFormat="1"/>
+    <w:lsdException w:name="Emphasis" w:uiPriority="20" w:qFormat="1"/>
+    <w:lsdException w:name="Document Map" w:semiHidden="1" w:unhideWhenUsed="1"/>
+    <w:lsdException w:name="Plain Text" w:semiHidden="1" w:unhideWhenUsed="1"/>
+    <w:lsdException w:name="E-mail Signature" w:semiHidden="1" w:unhideWhenUsed="1"/>
+    <w:lsdException w:name="HTML Top of Form" w:semiHidden="1" w:unhideWhenUsed="1"/>
+    <w:lsdException w:name="HTML Bottom of Form" w:semiHidden="1" w:unhideWhenUsed="1"/>
+    <w:lsdException w:name="Normal (Web)" w:semiHidden="1" w:unhideWhenUsed="1"/>
+    <w:lsdException w:name="HTML Acronym" w:semiHidden="1" w:unhideWhenUsed="1"/>
+    <w:lsdException w:name="HTML Address" w:semiHidden="1" w:unhideWhenUsed="1"/>
+    <w:lsdException w:name="HTML Cite" w:semiHidden="1" w:unhideWhenUsed="1"/>
+    <w:lsdException w:name="HTML Code" w:semiHidden="1" w:unhideWhenUsed="1"/>
+    <w:lsdException w:name="HTML Definition" w:semiHidden="1" w:unhideWhenUsed="1"/>
+    <w:lsdException w:name="HTML Keyboard" w:semiHidden="1" w:unhideWhenUsed="1"/>
+    <w:lsdException w:name="HTML Preformatted" w:semiHidden="1" w:unhideWhenUsed="1"/>
+    <w:lsdException w:name="HTML Sample" w:semiHidden="1" w:unhideWhenUsed="1"/>
+    <w:lsdException w:name="HTML Typewriter" w:semiHidden="1" w:unhideWhenUsed="1"/>
+    <w:lsdException w:name="HTML Variable" w:semiHidden="1" w:unhideWhenUsed="1"/>
+    <w:lsdException w:name="Normal Table" w:semiHidden="1" w:unhideWhenUsed="1"/>
+    <w:lsdException w:name="annotation subject" w:semiHidden="1" w:unhideWhenUsed="1"/>
+    <w:lsdException w:name="No List" w:semiHidden="1" w:unhideWhenUsed="1"/>
+    <w:lsdException w:name="Outline List 1" w:semiHidden="1" w:unhideWhenUsed="1"/>
+    <w:lsdException w:name="Outline List 2" w:semiHidden="1" w:unhideWhenUsed="1"/>
+    <w:lsdException w:name="Outline List 3" w:semiHidden="1" w:unhideWhenUsed="1"/>
+    <w:lsdException w:name="Table Simple 1" w:semiHidden="1" w:unhideWhenUsed="1"/>
+    <w:lsdException w:name="Table Simple 2" w:semiHidden="1" w:unhideWhenUsed="1"/>
+    <w:lsdException w:name="Table Simple 3" w:semiHidden="1" w:unhideWhenUsed="1"/>
+    <w:lsdException w:name="Table Classic 1" w:semiHidden="1" w:unhideWhenUsed="1"/>
+    <w:lsdException w:name="Table Classic 2" w:semiHidden="1" w:unhideWhenUsed="1"/>
+    <w:lsdException w:name="Table Classic 3" w:semiHidden="1" w:unhideWhenUsed="1"/>
+    <w:lsdException w:name="Table Classic 4" w:semiHidden="1" w:unhideWhenUsed="1"/>
+    <w:lsdException w:name="Table Colorful 1" w:semiHidden="1" w:unhideWhenUsed="1"/>
+    <w:lsdException w:name="Table Colorful 2" w:semiHidden="1" w:unhideWhenUsed="1"/>
+    <w:lsdException w:name="Table Colorful 3" w:semiHidden="1" w:unhideWhenUsed="1"/>
+    <w:lsdException w:name="Table Columns 1" w:semiHidden="1" w:unhideWhenUsed="1"/>
+    <w:lsdException w:name="Table Columns 2" w:semiHidden="1" w:unhideWhenUsed="1"/>
+    <w:lsdException w:name="Table Columns 3" w:semiHidden="1" w:unhideWhenUsed="1"/>
+    <w:lsdException w:name="Table Columns 4" w:semiHidden="1" w:unhideWhenUsed="1"/>
+    <w:lsdException w:name="Table Columns 5" w:semiHidden="1" w:unhideWhenUsed="1"/>
+    <w:lsdException w:name="Table Grid 1" w:semiHidden="1" w:unhideWhenUsed="1"/>
+    <w:lsdException w:name="Table Grid 2" w:semiHidden="1" w:unhideWhenUsed="1"/>
+    <w:lsdException w:name="Table Grid 3" w:semiHidden="1" w:unhideWhenUsed="1"/>
+    <w:lsdException w:name="Table Grid 4" w:semiHidden="1" w:unhideWhenUsed="1"/>
+    <w:lsdException w:name="Table Grid 5" w:semiHidden="1" w:unhideWhenUsed="1"/>
+    <w:lsdException w:name="Table Grid 6" w:semiHidden="1" w:unhideWhenUsed="1"/>
+    <w:lsdException w:name="Table Grid 7" w:semiHidden="1" w:unhideWhenUsed="1"/>
+    <w:lsdException w:name="Table Grid 8" w:semiHidden="1" w:unhideWhenUsed="1"/>
+    <w:lsdException w:name="Table List 1" w:semiHidden="1" w:unhideWhenUsed="1"/>
+    <w:lsdException w:name="Table List 2" w:semiHidden="1" w:unhideWhenUsed="1"/>
+    <w:lsdException w:name="Table List 3" w:semiHidden="1" w:unhideWhenUsed="1"/>
+    <w:lsdException w:name="Table List 4" w:semiHidden="1" w:unhideWhenUsed="1"/>
+    <w:lsdException w:name="Table List 5" w:semiHidden="1" w:unhideWhenUsed="1"/>
+    <w:lsdException w:name="Table List 6" w:semiHidden="1" w:unhideWhenUsed="1"/>
+    <w:lsdException w:name="Table List 7" w:semiHidden="1" w:unhideWhenUsed="1"/>
+    <w:lsdException w:name="Table List 8" w:semiHidden="1" w:unhideWhenUsed="1"/>
+    <w:lsdException w:name="Table 3D effects 1" w:semiHidden="1" w:unhideWhenUsed="1"/>
+    <w:lsdException w:name="Table 3D effects 2" w:semiHidden="1" w:unhideWhenUsed="1"/>
+    <w:lsdException w:name="Table 3D effects 3" w:semiHidden="1" w:unhideWhenUsed="1"/>
+    <w:lsdException w:name="Table Contemporary" w:semiHidden="1" w:unhideWhenUsed="1"/>
+    <w:lsdException w:name="Table Elegant" w:semiHidden="1" w:unhideWhenUsed="1"/>
+    <w:lsdException w:name="Table Professional" w:semiHidden="1" w:unhideWhenUsed="1"/>
+    <w:lsdException w:name="Table Subtle 1" w:semiHidden="1" w:unhideWhenUsed="1"/>
+    <w:lsdException w:name="Table Subtle 2" w:semiHidden="1" w:unhideWhenUsed="1"/>
+    <w:lsdException w:name="Table Web 1" w:semiHidden="1" w:unhideWhenUsed="1"/>
+    <w:lsdException w:name="Table Web 2" w:semiHidden="1" w:unhideWhenUsed="1"/>
+    <w:lsdException w:name="Table Web 3" w:semiHidden="1" w:unhideWhenUsed="1"/>
+    <w:lsdException w:name="Balloon Text" w:semiHidden="1" w:unhideWhenUsed="1"/>
+    <w:lsdException w:name="Table Grid" w:uiPriority="59"/>
+    <w:lsdException w:name="Table Theme" w:semiHidden="1" w:unhideWhenUsed="1"/>
+    <w:lsdException w:name="Placeholder Text" w:semiHidden="1"/>
+    <w:lsdException w:name="No Spacing" w:uiPriority="1" w:qFormat="1"/>
+    <w:lsdException w:name="Light Shading" w:uiPriority="60"/>
+    <w:lsdException w:name="Light List" w:uiPriority="61"/>
+    <w:lsdException w:name="Light Grid" w:uiPriority="62"/>
+    <w:lsdException w:name="Medium Shading 1" w:uiPriority="63"/>
+    <w:lsdException w:name="Medium Shading 2" w:uiPriority="64"/>
+    <w:lsdException w:name="Medium List 1" w:uiPriority="65"/>
+    <w:lsdException w:name="Medium List 2" w:uiPriority="66"/>
+    <w:lsdException w:name="Medium Grid 1" w:uiPriority="67"/>
+    <w:lsdException w:name="Medium Grid 2" w:uiPriority="68"/>
+    <w:lsdException w:name="Medium Grid 3" w:uiPriority="69"/>
+    <w:lsdException w:name="Dark List" w:uiPriority="70"/>
+    <w:lsdException w:name="Colorful Shading" w:uiPriority="71"/>
+    <w:lsdException w:name="Colorful List" w:uiPriority="72"/>
+    <w:lsdException w:name="Colorful Grid" w:uiPriority="73"/>
+    <w:lsdException w:name="Light Shading Accent 1" w:uiPriority="60"/>
+    <w:lsdException w:name="Light List Accent 1" w:uiPriority="61"/>
+    <w:lsdException w:name="Light Grid Accent 1" w:uiPriority="62"/>
+    <w:lsdException w:name="Medium Shading 1 Accent 1" w:uiPriority="63"/>
+    <w:lsdException w:name="Medium Shading 2 Accent 1" w:uiPriority="64"/>
+    <w:lsdException w:name="Medium List 1 Accent 1" w:uiPriority="65"/>
+    <w:lsdException w:name="Revision" w:semiHidden="1"/>
+    <w:lsdException w:name="List Paragraph" w:uiPriority="34" w:qFormat="1"/>
+    <w:lsdException w:name="Quote" w:uiPriority="29" w:qFormat="1"/>
+    <w:lsdException w:name="Intense Quote" w:uiPriority="30" w:qFormat="1"/>
+    <w:lsdException w:name="Medium List 2 Accent 1" w:uiPriority="66"/>
+    <w:lsdException w:name="Medium Grid 1 Accent 1" w:uiPriority="67"/>
+    <w:lsdException w:name="Medium Grid 2 Accent 1" w:uiPriority="68"/>
+    <w:lsdException w:name="Medium Grid 3 Accent 1" w:uiPriority="69"/>
+    <w:lsdException w:name="Dark List Accent 1" w:uiPriority="70"/>
+    <w:lsdException w:name="Colorful Shading Accent 1" w:uiPriority="71"/>
+    <w:lsdException w:name="Colorful List Accent 1" w:uiPriority="72"/>
+    <w:lsdException w:name="Colorful Grid Accent 1" w:uiPriority="73"/>
+    <w:lsdException w:name="Light Shading Accent 2" w:uiPriority="60"/>
+    <w:lsdException w:name="Light List Accent 2" w:uiPriority="61"/>
+    <w:lsdException w:name="Light Grid Accent 2" w:uiPriority="62"/>
+    <w:lsdException w:name="Medium Shading 1 Accent 2" w:uiPriority="63"/>
+    <w:lsdException w:name="Medium Shading 2 Accent 2" w:uiPriority="64"/>
+    <w:lsdException w:name="Medium List 1 Accent 2" w:uiPriority="65"/>
+    <w:lsdException w:name="Medium List 2 Accent 2" w:uiPriority="66"/>
+    <w:lsdException w:name="Medium Grid 1 Accent 2" w:uiPriority="67"/>
+    <w:lsdException w:name="Medium Grid 2 Accent 2" w:uiPriority="68"/>
+    <w:lsdException w:name="Medium Grid 3 Accent 2" w:uiPriority="69"/>
+    <w:lsdException w:name="Dark List Accent 2" w:uiPriority="70"/>
+    <w:lsdException w:name="Colorful Shading Accent 2" w:uiPriority="71"/>
+    <w:lsdException w:name="Colorful List Accent 2" w:uiPriority="72"/>
+    <w:lsdException w:name="Colorful Grid Accent 2" w:uiPriority="73"/>
+    <w:lsdException w:name="Light Shading Accent 3" w:uiPriority="60"/>
+    <w:lsdException w:name="Light List Accent 3" w:uiPriority="61"/>
+    <w:lsdException w:name="Light Grid Accent 3" w:uiPriority="62"/>
+    <w:lsdException w:name="Medium Shading 1 Accent 3" w:uiPriority="63"/>
+    <w:lsdException w:name="Medium Shading 2 Accent 3" w:uiPriority="64"/>
+    <w:lsdException w:name="Medium List 1 Accent 3" w:uiPriority="65"/>
+    <w:lsdException w:name="Medium List 2 Accent 3" w:uiPriority="66"/>
+    <w:lsdException w:name="Medium Grid 1 Accent 3" w:uiPriority="67"/>
+    <w:lsdException w:name="Medium Grid 2 Accent 3" w:uiPriority="68"/>
+    <w:lsdException w:name="Medium Grid 3 Accent 3" w:uiPriority="69"/>
+    <w:lsdException w:name="Dark List Accent 3" w:uiPriority="70"/>
+    <w:lsdException w:name="Colorful Shading Accent 3" w:uiPriority="71"/>
+    <w:lsdException w:name="Colorful List Accent 3" w:uiPriority="72"/>
+    <w:lsdException w:name="Colorful Grid Accent 3" w:uiPriority="73"/>
+    <w:lsdException w:name="Light Shading Accent 4" w:uiPriority="60"/>
+    <w:lsdException w:name="Light List Accent 4" w:uiPriority="61"/>
+    <w:lsdException w:name="Light Grid Accent 4" w:uiPriority="62"/>
+    <w:lsdException w:name="Medium Shading 1 Accent 4" w:uiPriority="63"/>
+    <w:lsdException w:name="Medium Shading 2 Accent 4" w:uiPriority="64"/>
+    <w:lsdException w:name="Medium List 1 Accent 4" w:uiPriority="65"/>
+    <w:lsdException w:name="Medium List 2 Accent 4" w:uiPriority="66"/>
+    <w:lsdException w:name="Medium Grid 1 Accent 4" w:uiPriority="67"/>
+    <w:lsdException w:name="Medium Grid 2 Accent 4" w:uiPriority="68"/>
+    <w:lsdException w:name="Medium Grid 3 Accent 4" w:uiPriority="69"/>
+    <w:lsdException w:name="Dark List Accent 4" w:uiPriority="70"/>
+    <w:lsdException w:name="Colorful Shading Accent 4" w:uiPriority="71"/>
+    <w:lsdException w:name="Colorful List Accent 4" w:uiPriority="72"/>
+    <w:lsdException w:name="Colorful Grid Accent 4" w:uiPriority="73"/>
+    <w:lsdException w:name="Light Shading Accent 5" w:uiPriority="60"/>
+    <w:lsdException w:name="Light List Accent 5" w:uiPriority="61"/>
+    <w:lsdException w:name="Light Grid Accent 5" w:uiPriority="62"/>
+    <w:lsdException w:name="Medium Shading 1 Accent 5" w:uiPriority="63"/>
+    <w:lsdException w:name="Medium Shading 2 Accent 5" w:uiPriority="64"/>
+    <w:lsdException w:name="Medium List 1 Accent 5" w:uiPriority="65"/>
+    <w:lsdException w:name="Medium List 2 Accent 5" w:uiPriority="66"/>
+    <w:lsdException w:name="Medium Grid 1 Accent 5" w:uiPriority="67"/>
+    <w:lsdException w:name="Medium Grid 2 Accent 5" w:uiPriority="68"/>
+    <w:lsdException w:name="Medium Grid 3 Accent 5" w:uiPriority="69"/>
+    <w:lsdException w:name="Dark List Accent 5" w:uiPriority="70"/>
+    <w:lsdException w:name="Colorful Shading Accent 5" w:uiPriority="71"/>
+    <w:lsdException w:name="Colorful List Accent 5" w:uiPriority="72"/>
+    <w:lsdException w:name="Colorful Grid Accent 5" w:uiPriority="73"/>
+    <w:lsdException w:name="Light Shading Accent 6" w:uiPriority="60"/>
+    <w:lsdException w:name="Light List Accent 6" w:uiPriority="61"/>
+    <w:lsdException w:name="Light Grid Accent 6" w:uiPriority="62"/>
+    <w:lsdException w:name="Medium Shading 1 Accent 6" w:uiPriority="63"/>
+    <w:lsdException w:name="Medium Shading 2 Accent 6" w:uiPriority="64"/>
+    <w:lsdException w:name="Medium List 1 Accent 6" w:uiPriority="65"/>
+    <w:lsdException w:name="Medium List 2 Accent 6" w:uiPriority="66"/>
+    <w:lsdException w:name="Medium Grid 1 Accent 6" w:uiPriority="67"/>
+    <w:lsdException w:name="Medium Grid 2 Accent 6" w:uiPriority="68"/>
+    <w:lsdException w:name="Medium Grid 3 Accent 6" w:uiPriority="69"/>
+    <w:lsdException w:name="Dark List Accent 6" w:uiPriority="70"/>
+    <w:lsdException w:name="Colorful Shading Accent 6" w:uiPriority="71"/>
+    <w:lsdException w:name="Colorful List Accent 6" w:uiPriority="72"/>
+    <w:lsdException w:name="Colorful Grid Accent 6" w:uiPriority="73"/>
+    <w:lsdException w:name="Subtle Emphasis" w:uiPriority="19" w:qFormat="1"/>
+    <w:lsdException w:name="Intense Emphasis" w:uiPriority="21" w:qFormat="1"/>
+    <w:lsdException w:name="Subtle Reference" w:uiPriority="31" w:qFormat="1"/>
+    <w:lsdException w:name="Intense Reference" w:uiPriority="32" w:qFormat="1"/>
+    <w:lsdException w:name="Book Title" w:uiPriority="33" w:qFormat="1"/>
+    <w:lsdException w:name="Bibliography" w:semiHidden="1" w:uiPriority="37" w:unhideWhenUsed="1"/>
+    <w:lsdException w:name="TOC Heading" w:semiHidden="1" w:uiPriority="39" w:unhideWhenUsed="1" w:qFormat="1"/>
+    <w:lsdException w:name="Grid Table Light" w:semiHidden="1" w:unhideWhenUsed="1"/>
+    <w:lsdException w:name="Grid Table 1 Light" w:semiHidden="1" w:unhideWhenUsed="1"/>
+    <w:lsdException w:name="Grid Table 2" w:semiHidden="1" w:unhideWhenUsed="1"/>
+    <w:lsdException w:name="Grid Table 3" w:semiHidden="1" w:unhideWhenUsed="1"/>
+    <w:lsdException w:name="Grid Table 4" w:uiPriority="49"/>
+    <w:lsdException w:name="Grid Table 5 Dark" w:uiPriority="50"/>
+    <w:lsdException w:name="Grid Table 6 Colorful" w:uiPriority="51"/>
+    <w:lsdException w:name="Grid Table 7 Colorful" w:uiPriority="52"/>
+    <w:lsdException w:name="Grid Table 1 Light Accent 1" w:uiPriority="46"/>
+    <w:lsdException w:name="Grid Table 2 Accent 1" w:uiPriority="47"/>
+    <w:lsdException w:name="Grid Table 3 Accent 1" w:uiPriority="48"/>
+    <w:lsdException w:name="Grid Table 4 Accent 1" w:uiPriority="49"/>
+    <w:lsdException w:name="Grid Table 5 Dark Accent 1" w:uiPriority="50"/>
+    <w:lsdException w:name="Grid Table 6 Colorful Accent 1" w:uiPriority="51"/>
+    <w:lsdException w:name="Grid Table 7 Colorful Accent 1" w:uiPriority="52"/>
+    <w:lsdException w:name="Grid Table 1 Light Accent 2" w:uiPriority="46"/>
+    <w:lsdException w:name="Grid Table 2 Accent 2" w:uiPriority="47"/>
+    <w:lsdException w:name="Grid Table 3 Accent 2" w:uiPriority="48"/>
+    <w:lsdException w:name="Grid Table 4 Accent 2" w:uiPriority="49"/>
+    <w:lsdException w:name="Grid Table 5 Dark Accent 2" w:uiPriority="50"/>
+    <w:lsdException w:name="Grid Table 6 Colorful Accent 2" w:uiPriority="51"/>
+    <w:lsdException w:name="Grid Table 7 Colorful Accent 2" w:uiPriority="52"/>
+    <w:lsdException w:name="Grid Table 1 Light Accent 3" w:uiPriority="46"/>
+    <w:lsdException w:name="Grid Table 2 Accent 3" w:uiPriority="47"/>
+    <w:lsdException w:name="Grid Table 3 Accent 3" w:uiPriority="48"/>
+    <w:lsdException w:name="Grid Table 4 Accent 3" w:uiPriority="49"/>
+    <w:lsdException w:name="Grid Table 5 Dark Accent 3" w:uiPriority="50"/>
+    <w:lsdException w:name="Grid Table 6 Colorful Accent 3" w:uiPriority="51"/>
+    <w:lsdException w:name="Grid Table 7 Colorful Accent 3" w:uiPriority="52"/>
+    <w:lsdException w:name="Grid Table 1 Light Accent 4" w:uiPriority="46"/>
+    <w:lsdException w:name="Grid Table 2 Accent 4" w:uiPriority="47"/>
+    <w:lsdException w:name="Grid Table 3 Accent 4" w:uiPriority="48"/>
+    <w:lsdException w:name="Grid Table 4 Accent 4" w:uiPriority="49"/>
+    <w:lsdException w:name="Grid Table 5 Dark Accent 4" w:uiPriority="50"/>
+    <w:lsdException w:name="Grid Table 6 Colorful Accent 4" w:uiPriority="51"/>
+    <w:lsdException w:name="Grid Table 7 Colorful Accent 4" w:uiPriority="52"/>
+    <w:lsdException w:name="Grid Table 1 Light Accent 5" w:uiPriority="46"/>
+    <w:lsdException w:name="Grid Table 2 Accent 5" w:uiPriority="47"/>
+    <w:lsdException w:name="Grid Table 3 Accent 5" w:uiPriority="48"/>
+    <w:lsdException w:name="Grid Table 4 Accent 5" w:uiPriority="49"/>
+    <w:lsdException w:name="Grid Table 5 Dark Accent 5" w:uiPriority="50"/>
+    <w:lsdException w:name="Grid Table 6 Colorful Accent 5" w:uiPriority="51"/>
+    <w:lsdException w:name="Grid Table 7 Colorful Accent 5" w:uiPriority="52"/>
+    <w:lsdException w:name="Grid Table 1 Light Accent 6" w:uiPriority="46"/>
+    <w:lsdException w:name="Grid Table 2 Accent 6" w:uiPriority="47"/>
+    <w:lsdException w:name="Grid Table 3 Accent 6" w:uiPriority="48"/>
+    <w:lsdException w:name="Grid Table 4 Accent 6" w:uiPriority="49"/>
+    <w:lsdException w:name="Grid Table 5 Dark Accent 6" w:uiPriority="50"/>
+    <w:lsdException w:name="Grid Table 6 Colorful Accent 6" w:uiPriority="51"/>
+    <w:lsdException w:name="Grid Table 7 Colorful Accent 6" w:uiPriority="52"/>
+    <w:lsdException w:name="List Table 1 Light" w:uiPriority="46"/>
+    <w:lsdException w:name="List Table 2" w:uiPriority="47"/>
+    <w:lsdException w:name="List Table 3" w:uiPriority="48"/>
+    <w:lsdException w:name="List Table 4" w:uiPriority="49"/>
+    <w:lsdException w:name="List Table 5 Dark" w:uiPriority="50"/>
+    <w:lsdException w:name="List Table 6 Colorful" w:uiPriority="51"/>
+    <w:lsdException w:name="List Table 7 Colorful" w:uiPriority="52"/>
+    <w:lsdException w:name="List Table 1 Light Accent 1" w:uiPriority="46"/>
+    <w:lsdException w:name="List Table 2 Accent 1" w:uiPriority="47"/>
+    <w:lsdException w:name="List Table 3 Accent 1" w:uiPriority="48"/>
+    <w:lsdException w:name="List Table 4 Accent 1" w:uiPriority="49"/>
+    <w:lsdException w:name="List Table 5 Dark Accent 1" w:uiPriority="50"/>
+    <w:lsdException w:name="List Table 6 Colorful Accent 1" w:uiPriority="51"/>
+    <w:lsdException w:name="List Table 7 Colorful Accent 1" w:uiPriority="52"/>
+    <w:lsdException w:name="List Table 1 Light Accent 2" w:uiPriority="46"/>
+    <w:lsdException w:name="List Table 2 Accent 2" w:uiPriority="47"/>
+    <w:lsdException w:name="List Table 3 Accent 2" w:uiPriority="48"/>
+    <w:lsdException w:name="List Table 4 Accent 2" w:uiPriority="49"/>
+    <w:lsdException w:name="List Table 5 Dark Accent 2" w:uiPriority="50"/>
+    <w:lsdException w:name="List Table 6 Colorful Accent 2" w:uiPriority="51"/>
+    <w:lsdException w:name="List Table 7 Colorful Accent 2" w:uiPriority="52"/>
+    <w:lsdException w:name="List Table 1 Light Accent 3" w:uiPriority="46"/>
+    <w:lsdException w:name="List Table 2 Accent 3" w:uiPriority="47"/>
+    <w:lsdException w:name="List Table 3 Accent 3" w:uiPriority="48"/>
+    <w:lsdException w:name="List Table 4 Accent 3" w:uiPriority="49"/>
+    <w:lsdException w:name="List Table 5 Dark Accent 3" w:uiPriority="50"/>
+    <w:lsdException w:name="List Table 6 Colorful Accent 3" w:uiPriority="51"/>
+    <w:lsdException w:name="List Table 7 Colorful Accent 3" w:uiPriority="52"/>
+    <w:lsdException w:name="List Table 1 Light Accent 4" w:uiPriority="46"/>
+    <w:lsdException w:name="List Table 2 Accent 4" w:uiPriority="47"/>
+    <w:lsdException w:name="List Table 3 Accent 4" w:uiPriority="48"/>
+    <w:lsdException w:name="List Table 4 Accent 4" w:uiPriority="49"/>
+    <w:lsdException w:name="List Table 5 Dark Accent 4" w:uiPriority="50"/>
+    <w:lsdException w:name="List Table 6 Colorful Accent 4" w:uiPriority="51"/>
+    <w:lsdException w:name="List Table 7 Colorful Accent 4" w:uiPriority="52"/>
+    <w:lsdException w:name="List Table 1 Light Accent 5" w:uiPriority="46"/>
+    <w:lsdException w:name="List Table 2 Accent 5" w:uiPriority="47"/>
+    <w:lsdException w:name="List Table 3 Accent 5" w:uiPriority="48"/>
+    <w:lsdException w:name="List Table 4 Accent 5" w:uiPriority="49"/>
+    <w:lsdException w:name="List Table 5 Dark Accent 5" w:uiPriority="50"/>
+    <w:lsdException w:name="List Table 6 Colorful Accent 5" w:uiPriority="51"/>
+    <w:lsdException w:name="List Table 7 Colorful Accent 5" w:uiPriority="52"/>
+    <w:lsdException w:name="List Table 1 Light Accent 6" w:uiPriority="46"/>
+    <w:lsdException w:name="List Table 2 Accent 6" w:uiPriority="47"/>
+    <w:lsdException w:name="List Table 3 Accent 6" w:uiPriority="48"/>
+    <w:lsdException w:name="List Table 4 Accent 6" w:uiPriority="49"/>
+    <w:lsdException w:name="List Table 5 Dark Accent 6" w:uiPriority="50"/>
+    <w:lsdException w:name="List Table 6 Colorful Accent 6" w:uiPriority="51"/>
+    <w:lsdException w:name="List Table 7 Colorful Accent 6" w:uiPriority="52"/>
+    <w:lsdException w:name="Mention" w:semiHidden="1" w:unhideWhenUsed="1"/>
+    <w:lsdException w:name="Smart Hyperlink" w:semiHidden="1" w:unhideWhenUsed="1"/>
+    <w:lsdException w:name="Hashtag" w:semiHidden="1" w:unhideWhenUsed="1"/>
+    <w:lsdException w:name="Unresolved Mention" w:semiHidden="1" w:unhideWhenUsed="1"/>
   </w:latentStyles>
   <w:style w:type="paragraph" w:default="1" w:styleId="Normal">
     <w:name w:val="Normal"/>

</xml_diff>